<commit_message>
updated all sprint 1 deliverables
</commit_message>
<xml_diff>
--- a/deliverables/daily scrum.docx
+++ b/deliverables/daily scrum.docx
@@ -1,32 +1,88 @@
 
 <file path=word/document.xml><?xml version="1.0" encoding="utf-8"?>
-<w:document xmlns:wpc="http://schemas.microsoft.com/office/word/2010/wordprocessingCanvas" xmlns:cx="http://schemas.microsoft.com/office/drawing/2014/chartex" xmlns:cx1="http://schemas.microsoft.com/office/drawing/2015/9/8/chartex" xmlns:cx2="http://schemas.microsoft.com/office/drawing/2015/10/21/chartex" xmlns:cx3="http://schemas.microsoft.com/office/drawing/2016/5/9/chartex" xmlns:cx4="http://schemas.microsoft.com/office/drawing/2016/5/10/chartex" xmlns:cx5="http://schemas.microsoft.com/office/drawing/2016/5/11/chartex" xmlns:cx6="http://schemas.microsoft.com/office/drawing/2016/5/12/chartex" xmlns:cx7="http://schemas.microsoft.com/office/drawing/2016/5/13/chartex" xmlns:cx8="http://schemas.microsoft.com/office/drawing/2016/5/14/chartex" xmlns:mc="http://schemas.openxmlformats.org/markup-compatibility/2006" xmlns:aink="http://schemas.microsoft.com/office/drawing/2016/ink" xmlns:am3d="http://schemas.microsoft.com/office/drawing/2017/model3d" xmlns:o="urn:schemas-microsoft-com:office:office" xmlns:oel="http://schemas.microsoft.com/office/2019/extlst" xmlns:r="http://schemas.openxmlformats.org/officeDocument/2006/relationships" xmlns:m="http://schemas.openxmlformats.org/officeDocument/2006/math" xmlns:v="urn:schemas-microsoft-com:vml" xmlns:wp14="http://schemas.microsoft.com/office/word/2010/wordprocessingDrawing" xmlns:wp="http://schemas.openxmlformats.org/drawingml/2006/wordprocessingDrawing" xmlns:w10="urn:schemas-microsoft-com:office:word" xmlns:w="http://schemas.openxmlformats.org/wordprocessingml/2006/main" xmlns:w14="http://schemas.microsoft.com/office/word/2010/wordml" xmlns:w15="http://schemas.microsoft.com/office/word/2012/wordml" xmlns:w16cex="http://schemas.microsoft.com/office/word/2018/wordml/cex" xmlns:w16cid="http://schemas.microsoft.com/office/word/2016/wordml/cid" xmlns:w16="http://schemas.microsoft.com/office/word/2018/wordml" xmlns:w16sdtdh="http://schemas.microsoft.com/office/word/2020/wordml/sdtdatahash" xmlns:w16se="http://schemas.microsoft.com/office/word/2015/wordml/symex" xmlns:wpg="http://schemas.microsoft.com/office/word/2010/wordprocessingGroup" xmlns:wpi="http://schemas.microsoft.com/office/word/2010/wordprocessingInk" xmlns:wne="http://schemas.microsoft.com/office/word/2006/wordml" xmlns:wps="http://schemas.microsoft.com/office/word/2010/wordprocessingShape" mc:Ignorable="w14 w15 w16se w16cid w16 w16cex w16sdtdh wp14">
+<w:document xmlns:wpc="http://schemas.microsoft.com/office/word/2010/wordprocessingCanvas" xmlns:cx="http://schemas.microsoft.com/office/drawing/2014/chartex" xmlns:cx1="http://schemas.microsoft.com/office/drawing/2015/9/8/chartex" xmlns:cx2="http://schemas.microsoft.com/office/drawing/2015/10/21/chartex" xmlns:cx3="http://schemas.microsoft.com/office/drawing/2016/5/9/chartex" xmlns:cx4="http://schemas.microsoft.com/office/drawing/2016/5/10/chartex" xmlns:cx5="http://schemas.microsoft.com/office/drawing/2016/5/11/chartex" xmlns:cx6="http://schemas.microsoft.com/office/drawing/2016/5/12/chartex" xmlns:cx7="http://schemas.microsoft.com/office/drawing/2016/5/13/chartex" xmlns:cx8="http://schemas.microsoft.com/office/drawing/2016/5/14/chartex" xmlns:mc="http://schemas.openxmlformats.org/markup-compatibility/2006" xmlns:aink="http://schemas.microsoft.com/office/drawing/2016/ink" xmlns:am3d="http://schemas.microsoft.com/office/drawing/2017/model3d" xmlns:o="urn:schemas-microsoft-com:office:office" xmlns:oel="http://schemas.microsoft.com/office/2019/extlst" xmlns:r="http://schemas.openxmlformats.org/officeDocument/2006/relationships" xmlns:m="http://schemas.openxmlformats.org/officeDocument/2006/math" xmlns:v="urn:schemas-microsoft-com:vml" xmlns:wp14="http://schemas.microsoft.com/office/word/2010/wordprocessingDrawing" xmlns:wp="http://schemas.openxmlformats.org/drawingml/2006/wordprocessingDrawing" xmlns:w10="urn:schemas-microsoft-com:office:word" xmlns:w="http://schemas.openxmlformats.org/wordprocessingml/2006/main" xmlns:w14="http://schemas.microsoft.com/office/word/2010/wordml" xmlns:w15="http://schemas.microsoft.com/office/word/2012/wordml" xmlns:w16cex="http://schemas.microsoft.com/office/word/2018/wordml/cex" xmlns:w16cid="http://schemas.microsoft.com/office/word/2016/wordml/cid" xmlns:w16="http://schemas.microsoft.com/office/word/2018/wordml" xmlns:w16du="http://schemas.microsoft.com/office/word/2023/wordml/word16du" xmlns:w16sdtdh="http://schemas.microsoft.com/office/word/2020/wordml/sdtdatahash" xmlns:w16sdtfl="http://schemas.microsoft.com/office/word/2024/wordml/sdtformatlock" xmlns:w16se="http://schemas.microsoft.com/office/word/2015/wordml/symex" xmlns:wpg="http://schemas.microsoft.com/office/word/2010/wordprocessingGroup" xmlns:wpi="http://schemas.microsoft.com/office/word/2010/wordprocessingInk" xmlns:wne="http://schemas.microsoft.com/office/word/2006/wordml" xmlns:wps="http://schemas.microsoft.com/office/word/2010/wordprocessingShape" mc:Ignorable="w14 w15 w16se w16cid w16 w16cex w16sdtdh w16sdtfl w16du wp14">
   <w:body>
     <w:p>
       <w:pPr>
-        <w:spacing w:before="100" w:beforeAutospacing="1" w:after="100" w:afterAutospacing="1"/>
-        <w:rPr>
-          <w:rFonts w:ascii="Times New Roman" w:eastAsia="Times New Roman" w:hAnsi="Times New Roman" w:cs="Times New Roman"/>
-        </w:rPr>
-      </w:pPr>
-      <w:r>
+        <w:shd w:val="clear" w:color="auto" w:fill="FFFFFF"/>
+        <w:jc w:val="center"/>
         <w:rPr>
           <w:rFonts w:ascii="Times New Roman" w:eastAsia="Times New Roman" w:hAnsi="Times New Roman" w:cs="Times New Roman"/>
           <w:b/>
           <w:bCs/>
-        </w:rPr>
-        <w:t>9.1</w:t>
+          <w:color w:val="000000"/>
+          <w:sz w:val="34"/>
+          <w:szCs w:val="34"/>
+          <w:lang w:val="en-FI" w:eastAsia="en-GB"/>
+        </w:rPr>
+      </w:pPr>
+      <w:r>
+        <w:rPr>
+          <w:rFonts w:ascii="Times New Roman" w:eastAsia="Times New Roman" w:hAnsi="Times New Roman" w:cs="Times New Roman"/>
+          <w:b/>
+          <w:bCs/>
+          <w:color w:val="000000"/>
+          <w:sz w:val="34"/>
+          <w:szCs w:val="34"/>
+          <w:lang w:val="en-FI" w:eastAsia="en-GB"/>
+        </w:rPr>
+        <w:t>Group 3 Daily Scrum</w:t>
       </w:r>
     </w:p>
     <w:p>
       <w:pPr>
+        <w:shd w:val="clear" w:color="auto" w:fill="FFFFFF"/>
+        <w:jc w:val="center"/>
+        <w:rPr>
+          <w:rFonts w:ascii="Calibri" w:eastAsia="Times New Roman" w:hAnsi="Calibri" w:cs="Calibri"/>
+          <w:color w:val="000000"/>
+          <w:lang w:val="en-FI" w:eastAsia="en-GB"/>
+        </w:rPr>
+      </w:pPr>
+    </w:p>
+    <w:p>
+      <w:pPr>
+        <w:shd w:val="clear" w:color="auto" w:fill="FFFFFF"/>
+        <w:rPr>
+          <w:rFonts w:ascii="Calibri" w:eastAsia="Times New Roman" w:hAnsi="Calibri" w:cs="Calibri"/>
+          <w:color w:val="000000"/>
+          <w:lang w:val="en-FI" w:eastAsia="en-GB"/>
+        </w:rPr>
+      </w:pPr>
+      <w:r>
+        <w:rPr>
+          <w:rFonts w:ascii="Times New Roman" w:eastAsia="Times New Roman" w:hAnsi="Times New Roman" w:cs="Times New Roman"/>
+          <w:b/>
+          <w:bCs/>
+          <w:color w:val="000000"/>
+          <w:lang w:val="en-FI" w:eastAsia="en-GB"/>
+        </w:rPr>
+        <w:t>1/9</w:t>
+      </w:r>
+    </w:p>
+    <w:p>
+      <w:pPr>
+        <w:shd w:val="clear" w:color="auto" w:fill="FFFFFF"/>
+        <w:ind w:left="1440"/>
+        <w:rPr>
+          <w:rFonts w:ascii="Calibri" w:eastAsia="Times New Roman" w:hAnsi="Calibri" w:cs="Calibri"/>
+          <w:color w:val="000000"/>
+          <w:lang w:val="en-FI" w:eastAsia="en-GB"/>
+        </w:rPr>
+      </w:pPr>
+    </w:p>
+    <w:p>
+      <w:pPr>
         <w:numPr>
           <w:ilvl w:val="0"/>
-          <w:numId w:val="1"/>
+          <w:numId w:val="6"/>
         </w:numPr>
-        <w:spacing w:before="100" w:beforeAutospacing="1" w:after="100" w:afterAutospacing="1"/>
-        <w:rPr>
-          <w:rFonts w:ascii="Times New Roman" w:eastAsia="Times New Roman" w:hAnsi="Times New Roman" w:cs="Times New Roman"/>
+        <w:shd w:val="clear" w:color="auto" w:fill="FFFFFF"/>
+        <w:ind w:left="1440"/>
+        <w:rPr>
+          <w:rFonts w:ascii="Calibri" w:eastAsia="Times New Roman" w:hAnsi="Calibri" w:cs="Calibri"/>
+          <w:color w:val="000000"/>
+          <w:lang w:val="en-FI" w:eastAsia="en-GB"/>
         </w:rPr>
       </w:pPr>
       <w:r>
@@ -34,25 +90,32 @@
           <w:rFonts w:ascii="Times New Roman" w:eastAsia="Times New Roman" w:hAnsi="Times New Roman" w:cs="Times New Roman"/>
           <w:b/>
           <w:bCs/>
+          <w:color w:val="000000"/>
+          <w:lang w:val="en-FI" w:eastAsia="en-GB"/>
         </w:rPr>
         <w:t>Completed tasks:</w:t>
       </w:r>
       <w:r>
         <w:rPr>
           <w:rFonts w:ascii="Times New Roman" w:eastAsia="Times New Roman" w:hAnsi="Times New Roman" w:cs="Times New Roman"/>
-        </w:rPr>
-        <w:t xml:space="preserve"> Drafted the project description, user stories, and product backlog items.</w:t>
+          <w:color w:val="000000"/>
+          <w:lang w:val="en-FI" w:eastAsia="en-GB"/>
+        </w:rPr>
+        <w:t> Drafted the project description, user stories, and product backlog items.</w:t>
       </w:r>
     </w:p>
     <w:p>
       <w:pPr>
         <w:numPr>
           <w:ilvl w:val="0"/>
-          <w:numId w:val="1"/>
+          <w:numId w:val="6"/>
         </w:numPr>
-        <w:spacing w:before="100" w:beforeAutospacing="1" w:after="100" w:afterAutospacing="1"/>
-        <w:rPr>
-          <w:rFonts w:ascii="Times New Roman" w:eastAsia="Times New Roman" w:hAnsi="Times New Roman" w:cs="Times New Roman"/>
+        <w:shd w:val="clear" w:color="auto" w:fill="FFFFFF"/>
+        <w:ind w:left="1440"/>
+        <w:rPr>
+          <w:rFonts w:ascii="Calibri" w:eastAsia="Times New Roman" w:hAnsi="Calibri" w:cs="Calibri"/>
+          <w:color w:val="000000"/>
+          <w:lang w:val="en-FI" w:eastAsia="en-GB"/>
         </w:rPr>
       </w:pPr>
       <w:r>
@@ -60,25 +123,32 @@
           <w:rFonts w:ascii="Times New Roman" w:eastAsia="Times New Roman" w:hAnsi="Times New Roman" w:cs="Times New Roman"/>
           <w:b/>
           <w:bCs/>
+          <w:color w:val="000000"/>
+          <w:lang w:val="en-FI" w:eastAsia="en-GB"/>
         </w:rPr>
         <w:t>Next steps:</w:t>
       </w:r>
       <w:r>
         <w:rPr>
           <w:rFonts w:ascii="Times New Roman" w:eastAsia="Times New Roman" w:hAnsi="Times New Roman" w:cs="Times New Roman"/>
-        </w:rPr>
-        <w:t xml:space="preserve"> Finalize the PPT presentation.</w:t>
+          <w:color w:val="000000"/>
+          <w:lang w:val="en-FI" w:eastAsia="en-GB"/>
+        </w:rPr>
+        <w:t> Finalize the PPT presentation.</w:t>
       </w:r>
     </w:p>
     <w:p>
       <w:pPr>
         <w:numPr>
           <w:ilvl w:val="0"/>
-          <w:numId w:val="1"/>
+          <w:numId w:val="6"/>
         </w:numPr>
-        <w:spacing w:before="100" w:beforeAutospacing="1" w:after="100" w:afterAutospacing="1"/>
-        <w:rPr>
-          <w:rFonts w:ascii="Times New Roman" w:eastAsia="Times New Roman" w:hAnsi="Times New Roman" w:cs="Times New Roman"/>
+        <w:shd w:val="clear" w:color="auto" w:fill="FFFFFF"/>
+        <w:ind w:left="1440"/>
+        <w:rPr>
+          <w:rFonts w:ascii="Calibri" w:eastAsia="Times New Roman" w:hAnsi="Calibri" w:cs="Calibri"/>
+          <w:color w:val="000000"/>
+          <w:lang w:val="en-FI" w:eastAsia="en-GB"/>
         </w:rPr>
       </w:pPr>
       <w:r>
@@ -86,37 +156,66 @@
           <w:rFonts w:ascii="Times New Roman" w:eastAsia="Times New Roman" w:hAnsi="Times New Roman" w:cs="Times New Roman"/>
           <w:b/>
           <w:bCs/>
+          <w:color w:val="000000"/>
+          <w:lang w:val="en-FI" w:eastAsia="en-GB"/>
         </w:rPr>
         <w:t>Improvements:</w:t>
       </w:r>
       <w:r>
         <w:rPr>
           <w:rFonts w:ascii="Times New Roman" w:eastAsia="Times New Roman" w:hAnsi="Times New Roman" w:cs="Times New Roman"/>
-        </w:rPr>
-        <w:t xml:space="preserve"> The group’s progress and task distribution are going well, no improvements needed at this stage.</w:t>
+          <w:color w:val="000000"/>
+          <w:lang w:val="en-FI" w:eastAsia="en-GB"/>
+        </w:rPr>
+        <w:t> The group’s progress and task distribution are going well, no improvements needed at this stage.</w:t>
       </w:r>
     </w:p>
     <w:p>
       <w:pPr>
-        <w:rPr>
-          <w:rFonts w:ascii="Times New Roman" w:eastAsia="Times New Roman" w:hAnsi="Times New Roman" w:cs="Times New Roman"/>
+        <w:shd w:val="clear" w:color="auto" w:fill="FFFFFF"/>
+        <w:rPr>
+          <w:rFonts w:ascii="Times New Roman" w:eastAsia="Times New Roman" w:hAnsi="Times New Roman" w:cs="Times New Roman"/>
+          <w:b/>
+          <w:bCs/>
+          <w:color w:val="000000"/>
+          <w:lang w:val="en-FI" w:eastAsia="en-GB"/>
+        </w:rPr>
+      </w:pPr>
+    </w:p>
+    <w:p>
+      <w:pPr>
+        <w:shd w:val="clear" w:color="auto" w:fill="FFFFFF"/>
+        <w:rPr>
+          <w:rFonts w:ascii="Times New Roman" w:eastAsia="Times New Roman" w:hAnsi="Times New Roman" w:cs="Times New Roman"/>
+          <w:b/>
+          <w:bCs/>
+          <w:color w:val="000000"/>
+          <w:lang w:val="en-FI" w:eastAsia="en-GB"/>
         </w:rPr>
       </w:pPr>
       <w:r>
         <w:rPr>
           <w:rFonts w:ascii="Times New Roman" w:eastAsia="Times New Roman" w:hAnsi="Times New Roman" w:cs="Times New Roman"/>
-          <w:noProof/>
-        </w:rPr>
-        <w:pict w14:anchorId="3FD81237">
-          <v:rect id="_x0000_i1027" alt="" style="width:468pt;height:.05pt;mso-width-percent:0;mso-height-percent:0;mso-width-percent:0;mso-height-percent:0" o:hralign="center" o:hrstd="t" o:hr="t" fillcolor="#a0a0a0" stroked="f"/>
-        </w:pict>
+          <w:b/>
+          <w:bCs/>
+          <w:color w:val="000000"/>
+          <w:lang w:val="en-FI" w:eastAsia="en-GB"/>
+        </w:rPr>
+        <w:t>2/9</w:t>
       </w:r>
     </w:p>
     <w:p>
       <w:pPr>
-        <w:spacing w:before="100" w:beforeAutospacing="1" w:after="100" w:afterAutospacing="1"/>
-        <w:rPr>
-          <w:rFonts w:ascii="Times New Roman" w:eastAsia="Times New Roman" w:hAnsi="Times New Roman" w:cs="Times New Roman"/>
+        <w:numPr>
+          <w:ilvl w:val="0"/>
+          <w:numId w:val="7"/>
+        </w:numPr>
+        <w:shd w:val="clear" w:color="auto" w:fill="FFFFFF"/>
+        <w:ind w:left="1440"/>
+        <w:rPr>
+          <w:rFonts w:ascii="Calibri" w:eastAsia="Times New Roman" w:hAnsi="Calibri" w:cs="Calibri"/>
+          <w:color w:val="000000"/>
+          <w:lang w:val="en-FI" w:eastAsia="en-GB"/>
         </w:rPr>
       </w:pPr>
       <w:r>
@@ -124,19 +223,32 @@
           <w:rFonts w:ascii="Times New Roman" w:eastAsia="Times New Roman" w:hAnsi="Times New Roman" w:cs="Times New Roman"/>
           <w:b/>
           <w:bCs/>
-        </w:rPr>
-        <w:t>9.2</w:t>
+          <w:color w:val="000000"/>
+          <w:lang w:val="en-FI" w:eastAsia="en-GB"/>
+        </w:rPr>
+        <w:t>Completed tasks:</w:t>
+      </w:r>
+      <w:r>
+        <w:rPr>
+          <w:rFonts w:ascii="Times New Roman" w:eastAsia="Times New Roman" w:hAnsi="Times New Roman" w:cs="Times New Roman"/>
+          <w:color w:val="000000"/>
+          <w:lang w:val="en-FI" w:eastAsia="en-GB"/>
+        </w:rPr>
+        <w:t> Refined and updated the project introduction, named the website, selected a PPT template, and drafted the homepage design.</w:t>
       </w:r>
     </w:p>
     <w:p>
       <w:pPr>
         <w:numPr>
           <w:ilvl w:val="0"/>
-          <w:numId w:val="2"/>
+          <w:numId w:val="7"/>
         </w:numPr>
-        <w:spacing w:before="100" w:beforeAutospacing="1" w:after="100" w:afterAutospacing="1"/>
-        <w:rPr>
-          <w:rFonts w:ascii="Times New Roman" w:eastAsia="Times New Roman" w:hAnsi="Times New Roman" w:cs="Times New Roman"/>
+        <w:shd w:val="clear" w:color="auto" w:fill="FFFFFF"/>
+        <w:ind w:left="1440"/>
+        <w:rPr>
+          <w:rFonts w:ascii="Calibri" w:eastAsia="Times New Roman" w:hAnsi="Calibri" w:cs="Calibri"/>
+          <w:color w:val="000000"/>
+          <w:lang w:val="en-FI" w:eastAsia="en-GB"/>
         </w:rPr>
       </w:pPr>
       <w:r>
@@ -144,25 +256,32 @@
           <w:rFonts w:ascii="Times New Roman" w:eastAsia="Times New Roman" w:hAnsi="Times New Roman" w:cs="Times New Roman"/>
           <w:b/>
           <w:bCs/>
-        </w:rPr>
-        <w:t>Completed tasks:</w:t>
+          <w:color w:val="000000"/>
+          <w:lang w:val="en-FI" w:eastAsia="en-GB"/>
+        </w:rPr>
+        <w:t>Next steps:</w:t>
       </w:r>
       <w:r>
         <w:rPr>
           <w:rFonts w:ascii="Times New Roman" w:eastAsia="Times New Roman" w:hAnsi="Times New Roman" w:cs="Times New Roman"/>
-        </w:rPr>
-        <w:t xml:space="preserve"> Refined and updated the project introduction, named the website, selected a PPT template, and drafted the homepage design.</w:t>
+          <w:color w:val="000000"/>
+          <w:lang w:val="en-FI" w:eastAsia="en-GB"/>
+        </w:rPr>
+        <w:t> Improve and finalize the website’s functionalities.</w:t>
       </w:r>
     </w:p>
     <w:p>
       <w:pPr>
         <w:numPr>
           <w:ilvl w:val="0"/>
-          <w:numId w:val="2"/>
+          <w:numId w:val="7"/>
         </w:numPr>
-        <w:spacing w:before="100" w:beforeAutospacing="1" w:after="100" w:afterAutospacing="1"/>
-        <w:rPr>
-          <w:rFonts w:ascii="Times New Roman" w:eastAsia="Times New Roman" w:hAnsi="Times New Roman" w:cs="Times New Roman"/>
+        <w:shd w:val="clear" w:color="auto" w:fill="FFFFFF"/>
+        <w:ind w:left="1440"/>
+        <w:rPr>
+          <w:rFonts w:ascii="Calibri" w:eastAsia="Times New Roman" w:hAnsi="Calibri" w:cs="Calibri"/>
+          <w:color w:val="000000"/>
+          <w:lang w:val="en-FI" w:eastAsia="en-GB"/>
         </w:rPr>
       </w:pPr>
       <w:r>
@@ -170,77 +289,64 @@
           <w:rFonts w:ascii="Times New Roman" w:eastAsia="Times New Roman" w:hAnsi="Times New Roman" w:cs="Times New Roman"/>
           <w:b/>
           <w:bCs/>
-        </w:rPr>
-        <w:t>Next steps:</w:t>
+          <w:color w:val="000000"/>
+          <w:lang w:val="en-FI" w:eastAsia="en-GB"/>
+        </w:rPr>
+        <w:t>Improvements:</w:t>
       </w:r>
       <w:r>
         <w:rPr>
           <w:rFonts w:ascii="Times New Roman" w:eastAsia="Times New Roman" w:hAnsi="Times New Roman" w:cs="Times New Roman"/>
-        </w:rPr>
-        <w:t xml:space="preserve"> Improve and finalize the website’s functionalities.</w:t>
+          <w:color w:val="000000"/>
+          <w:lang w:val="en-FI" w:eastAsia="en-GB"/>
+        </w:rPr>
+        <w:t> No improvements needed at the moment.</w:t>
       </w:r>
     </w:p>
     <w:p>
       <w:pPr>
-        <w:numPr>
-          <w:ilvl w:val="0"/>
-          <w:numId w:val="2"/>
-        </w:numPr>
-        <w:spacing w:before="100" w:beforeAutospacing="1" w:after="100" w:afterAutospacing="1"/>
-        <w:rPr>
-          <w:rFonts w:ascii="Times New Roman" w:eastAsia="Times New Roman" w:hAnsi="Times New Roman" w:cs="Times New Roman"/>
-        </w:rPr>
-      </w:pPr>
-      <w:r>
+        <w:shd w:val="clear" w:color="auto" w:fill="FFFFFF"/>
         <w:rPr>
           <w:rFonts w:ascii="Times New Roman" w:eastAsia="Times New Roman" w:hAnsi="Times New Roman" w:cs="Times New Roman"/>
           <w:b/>
           <w:bCs/>
-        </w:rPr>
-        <w:t>Improvements:</w:t>
-      </w:r>
+          <w:color w:val="000000"/>
+          <w:lang w:val="en-FI" w:eastAsia="en-GB"/>
+        </w:rPr>
+      </w:pPr>
+    </w:p>
+    <w:p>
+      <w:pPr>
+        <w:shd w:val="clear" w:color="auto" w:fill="FFFFFF"/>
+        <w:rPr>
+          <w:rFonts w:ascii="Calibri" w:eastAsia="Times New Roman" w:hAnsi="Calibri" w:cs="Calibri"/>
+          <w:color w:val="000000"/>
+          <w:lang w:val="en-FI" w:eastAsia="en-GB"/>
+        </w:rPr>
+      </w:pPr>
       <w:r>
         <w:rPr>
           <w:rFonts w:ascii="Times New Roman" w:eastAsia="Times New Roman" w:hAnsi="Times New Roman" w:cs="Times New Roman"/>
-        </w:rPr>
-        <w:t xml:space="preserve"> No improvements needed </w:t>
-      </w:r>
-      <w:proofErr w:type="gramStart"/>
-      <w:r>
-        <w:rPr>
-          <w:rFonts w:ascii="Times New Roman" w:eastAsia="Times New Roman" w:hAnsi="Times New Roman" w:cs="Times New Roman"/>
-        </w:rPr>
-        <w:t>at the moment</w:t>
-      </w:r>
-      <w:proofErr w:type="gramEnd"/>
-      <w:r>
-        <w:rPr>
-          <w:rFonts w:ascii="Times New Roman" w:eastAsia="Times New Roman" w:hAnsi="Times New Roman" w:cs="Times New Roman"/>
-        </w:rPr>
-        <w:t>.</w:t>
+          <w:b/>
+          <w:bCs/>
+          <w:color w:val="000000"/>
+          <w:lang w:val="en-FI" w:eastAsia="en-GB"/>
+        </w:rPr>
+        <w:t>3/9</w:t>
       </w:r>
     </w:p>
     <w:p>
       <w:pPr>
-        <w:rPr>
-          <w:rFonts w:ascii="Times New Roman" w:eastAsia="Times New Roman" w:hAnsi="Times New Roman" w:cs="Times New Roman"/>
-        </w:rPr>
-      </w:pPr>
-      <w:r>
-        <w:rPr>
-          <w:rFonts w:ascii="Times New Roman" w:eastAsia="Times New Roman" w:hAnsi="Times New Roman" w:cs="Times New Roman"/>
-          <w:noProof/>
-        </w:rPr>
-        <w:pict w14:anchorId="5F3FABDC">
-          <v:rect id="_x0000_i1026" alt="" style="width:468pt;height:.05pt;mso-width-percent:0;mso-height-percent:0;mso-width-percent:0;mso-height-percent:0" o:hralign="center" o:hrstd="t" o:hr="t" fillcolor="#a0a0a0" stroked="f"/>
-        </w:pict>
-      </w:r>
-    </w:p>
-    <w:p>
-      <w:pPr>
-        <w:spacing w:before="100" w:beforeAutospacing="1" w:after="100" w:afterAutospacing="1"/>
-        <w:rPr>
-          <w:rFonts w:ascii="Times New Roman" w:eastAsia="Times New Roman" w:hAnsi="Times New Roman" w:cs="Times New Roman"/>
+        <w:numPr>
+          <w:ilvl w:val="0"/>
+          <w:numId w:val="8"/>
+        </w:numPr>
+        <w:shd w:val="clear" w:color="auto" w:fill="FFFFFF"/>
+        <w:ind w:left="1440"/>
+        <w:rPr>
+          <w:rFonts w:ascii="Calibri" w:eastAsia="Times New Roman" w:hAnsi="Calibri" w:cs="Calibri"/>
+          <w:color w:val="000000"/>
+          <w:lang w:val="en-FI" w:eastAsia="en-GB"/>
         </w:rPr>
       </w:pPr>
       <w:r>
@@ -248,26 +354,8 @@
           <w:rFonts w:ascii="Times New Roman" w:eastAsia="Times New Roman" w:hAnsi="Times New Roman" w:cs="Times New Roman"/>
           <w:b/>
           <w:bCs/>
-        </w:rPr>
-        <w:t>9.3</w:t>
-      </w:r>
-    </w:p>
-    <w:p>
-      <w:pPr>
-        <w:numPr>
-          <w:ilvl w:val="0"/>
-          <w:numId w:val="3"/>
-        </w:numPr>
-        <w:spacing w:before="100" w:beforeAutospacing="1" w:after="100" w:afterAutospacing="1"/>
-        <w:rPr>
-          <w:rFonts w:ascii="Times New Roman" w:eastAsia="Times New Roman" w:hAnsi="Times New Roman" w:cs="Times New Roman"/>
-        </w:rPr>
-      </w:pPr>
-      <w:r>
-        <w:rPr>
-          <w:rFonts w:ascii="Times New Roman" w:eastAsia="Times New Roman" w:hAnsi="Times New Roman" w:cs="Times New Roman"/>
-          <w:b/>
-          <w:bCs/>
+          <w:color w:val="000000"/>
+          <w:lang w:val="en-FI" w:eastAsia="en-GB"/>
         </w:rPr>
         <w:t>Completed tasks:</w:t>
       </w:r>
@@ -275,17 +363,22 @@
     <w:p>
       <w:pPr>
         <w:numPr>
-          <w:ilvl w:val="1"/>
-          <w:numId w:val="3"/>
+          <w:ilvl w:val="0"/>
+          <w:numId w:val="9"/>
         </w:numPr>
-        <w:spacing w:before="100" w:beforeAutospacing="1" w:after="100" w:afterAutospacing="1"/>
-        <w:rPr>
-          <w:rFonts w:ascii="Times New Roman" w:eastAsia="Times New Roman" w:hAnsi="Times New Roman" w:cs="Times New Roman"/>
+        <w:shd w:val="clear" w:color="auto" w:fill="FFFFFF"/>
+        <w:ind w:left="2160"/>
+        <w:rPr>
+          <w:rFonts w:ascii="Calibri" w:eastAsia="Times New Roman" w:hAnsi="Calibri" w:cs="Calibri"/>
+          <w:color w:val="000000"/>
+          <w:lang w:val="en-FI" w:eastAsia="en-GB"/>
         </w:rPr>
       </w:pPr>
       <w:r>
         <w:rPr>
           <w:rFonts w:ascii="Times New Roman" w:eastAsia="Times New Roman" w:hAnsi="Times New Roman" w:cs="Times New Roman"/>
+          <w:color w:val="000000"/>
+          <w:lang w:val="en-FI" w:eastAsia="en-GB"/>
         </w:rPr>
         <w:t>Held a brief group discussion to review the overall project progress.</w:t>
       </w:r>
@@ -293,17 +386,22 @@
     <w:p>
       <w:pPr>
         <w:numPr>
-          <w:ilvl w:val="1"/>
-          <w:numId w:val="3"/>
+          <w:ilvl w:val="0"/>
+          <w:numId w:val="9"/>
         </w:numPr>
-        <w:spacing w:before="100" w:beforeAutospacing="1" w:after="100" w:afterAutospacing="1"/>
-        <w:rPr>
-          <w:rFonts w:ascii="Times New Roman" w:eastAsia="Times New Roman" w:hAnsi="Times New Roman" w:cs="Times New Roman"/>
+        <w:shd w:val="clear" w:color="auto" w:fill="FFFFFF"/>
+        <w:ind w:left="2160"/>
+        <w:rPr>
+          <w:rFonts w:ascii="Calibri" w:eastAsia="Times New Roman" w:hAnsi="Calibri" w:cs="Calibri"/>
+          <w:color w:val="000000"/>
+          <w:lang w:val="en-FI" w:eastAsia="en-GB"/>
         </w:rPr>
       </w:pPr>
       <w:r>
         <w:rPr>
           <w:rFonts w:ascii="Times New Roman" w:eastAsia="Times New Roman" w:hAnsi="Times New Roman" w:cs="Times New Roman"/>
+          <w:color w:val="000000"/>
+          <w:lang w:val="en-FI" w:eastAsia="en-GB"/>
         </w:rPr>
         <w:t>Tentatively confirmed the next steps and timeline.</w:t>
       </w:r>
@@ -312,11 +410,14 @@
       <w:pPr>
         <w:numPr>
           <w:ilvl w:val="0"/>
-          <w:numId w:val="3"/>
+          <w:numId w:val="10"/>
         </w:numPr>
-        <w:spacing w:before="100" w:beforeAutospacing="1" w:after="100" w:afterAutospacing="1"/>
-        <w:rPr>
-          <w:rFonts w:ascii="Times New Roman" w:eastAsia="Times New Roman" w:hAnsi="Times New Roman" w:cs="Times New Roman"/>
+        <w:shd w:val="clear" w:color="auto" w:fill="FFFFFF"/>
+        <w:ind w:left="1440"/>
+        <w:rPr>
+          <w:rFonts w:ascii="Calibri" w:eastAsia="Times New Roman" w:hAnsi="Calibri" w:cs="Calibri"/>
+          <w:color w:val="000000"/>
+          <w:lang w:val="en-FI" w:eastAsia="en-GB"/>
         </w:rPr>
       </w:pPr>
       <w:r>
@@ -324,25 +425,32 @@
           <w:rFonts w:ascii="Times New Roman" w:eastAsia="Times New Roman" w:hAnsi="Times New Roman" w:cs="Times New Roman"/>
           <w:b/>
           <w:bCs/>
+          <w:color w:val="000000"/>
+          <w:lang w:val="en-FI" w:eastAsia="en-GB"/>
         </w:rPr>
         <w:t>Next steps:</w:t>
       </w:r>
       <w:r>
         <w:rPr>
           <w:rFonts w:ascii="Times New Roman" w:eastAsia="Times New Roman" w:hAnsi="Times New Roman" w:cs="Times New Roman"/>
-        </w:rPr>
-        <w:t xml:space="preserve"> Continue refining the PPT content and further detail each member’s responsibilities.</w:t>
+          <w:color w:val="000000"/>
+          <w:lang w:val="en-FI" w:eastAsia="en-GB"/>
+        </w:rPr>
+        <w:t> Continue refining the PPT content and further detail each member’s responsibilities.</w:t>
       </w:r>
     </w:p>
     <w:p>
       <w:pPr>
         <w:numPr>
           <w:ilvl w:val="0"/>
-          <w:numId w:val="3"/>
+          <w:numId w:val="10"/>
         </w:numPr>
-        <w:spacing w:before="100" w:beforeAutospacing="1" w:after="100" w:afterAutospacing="1"/>
-        <w:rPr>
-          <w:rFonts w:ascii="Times New Roman" w:eastAsia="Times New Roman" w:hAnsi="Times New Roman" w:cs="Times New Roman"/>
+        <w:shd w:val="clear" w:color="auto" w:fill="FFFFFF"/>
+        <w:ind w:left="1440"/>
+        <w:rPr>
+          <w:rFonts w:ascii="Calibri" w:eastAsia="Times New Roman" w:hAnsi="Calibri" w:cs="Calibri"/>
+          <w:color w:val="000000"/>
+          <w:lang w:val="en-FI" w:eastAsia="en-GB"/>
         </w:rPr>
       </w:pPr>
       <w:r>
@@ -350,37 +458,64 @@
           <w:rFonts w:ascii="Times New Roman" w:eastAsia="Times New Roman" w:hAnsi="Times New Roman" w:cs="Times New Roman"/>
           <w:b/>
           <w:bCs/>
+          <w:color w:val="000000"/>
+          <w:lang w:val="en-FI" w:eastAsia="en-GB"/>
         </w:rPr>
         <w:t>Improvements:</w:t>
       </w:r>
       <w:r>
         <w:rPr>
           <w:rFonts w:ascii="Times New Roman" w:eastAsia="Times New Roman" w:hAnsi="Times New Roman" w:cs="Times New Roman"/>
-        </w:rPr>
-        <w:t xml:space="preserve"> Future discussions could better define the specific roles of each member to improve execution efficiency.</w:t>
+          <w:color w:val="000000"/>
+          <w:lang w:val="en-FI" w:eastAsia="en-GB"/>
+        </w:rPr>
+        <w:t> Future discussions could better define the specific roles of each member to improve execution efficiency.</w:t>
       </w:r>
     </w:p>
     <w:p>
       <w:pPr>
-        <w:rPr>
-          <w:rFonts w:ascii="Times New Roman" w:eastAsia="Times New Roman" w:hAnsi="Times New Roman" w:cs="Times New Roman"/>
+        <w:shd w:val="clear" w:color="auto" w:fill="FFFFFF"/>
+        <w:rPr>
+          <w:rFonts w:ascii="Times New Roman" w:eastAsia="Times New Roman" w:hAnsi="Times New Roman" w:cs="Times New Roman"/>
+          <w:b/>
+          <w:bCs/>
+          <w:color w:val="000000"/>
+          <w:lang w:val="en-FI" w:eastAsia="en-GB"/>
+        </w:rPr>
+      </w:pPr>
+    </w:p>
+    <w:p>
+      <w:pPr>
+        <w:shd w:val="clear" w:color="auto" w:fill="FFFFFF"/>
+        <w:rPr>
+          <w:rFonts w:ascii="Calibri" w:eastAsia="Times New Roman" w:hAnsi="Calibri" w:cs="Calibri"/>
+          <w:color w:val="000000"/>
+          <w:lang w:val="en-FI" w:eastAsia="en-GB"/>
         </w:rPr>
       </w:pPr>
       <w:r>
         <w:rPr>
           <w:rFonts w:ascii="Times New Roman" w:eastAsia="Times New Roman" w:hAnsi="Times New Roman" w:cs="Times New Roman"/>
-          <w:noProof/>
-        </w:rPr>
-        <w:pict w14:anchorId="28B0F5A2">
-          <v:rect id="_x0000_i1025" alt="" style="width:468pt;height:.05pt;mso-width-percent:0;mso-height-percent:0;mso-width-percent:0;mso-height-percent:0" o:hralign="center" o:hrstd="t" o:hr="t" fillcolor="#a0a0a0" stroked="f"/>
-        </w:pict>
+          <w:b/>
+          <w:bCs/>
+          <w:color w:val="000000"/>
+          <w:lang w:val="en-FI" w:eastAsia="en-GB"/>
+        </w:rPr>
+        <w:t>4/9</w:t>
       </w:r>
     </w:p>
     <w:p>
       <w:pPr>
-        <w:spacing w:before="100" w:beforeAutospacing="1" w:after="100" w:afterAutospacing="1"/>
-        <w:rPr>
-          <w:rFonts w:ascii="Times New Roman" w:eastAsia="Times New Roman" w:hAnsi="Times New Roman" w:cs="Times New Roman"/>
+        <w:numPr>
+          <w:ilvl w:val="0"/>
+          <w:numId w:val="11"/>
+        </w:numPr>
+        <w:shd w:val="clear" w:color="auto" w:fill="FFFFFF"/>
+        <w:ind w:left="1440"/>
+        <w:rPr>
+          <w:rFonts w:ascii="Calibri" w:eastAsia="Times New Roman" w:hAnsi="Calibri" w:cs="Calibri"/>
+          <w:color w:val="000000"/>
+          <w:lang w:val="en-FI" w:eastAsia="en-GB"/>
         </w:rPr>
       </w:pPr>
       <w:r>
@@ -388,26 +523,8 @@
           <w:rFonts w:ascii="Times New Roman" w:eastAsia="Times New Roman" w:hAnsi="Times New Roman" w:cs="Times New Roman"/>
           <w:b/>
           <w:bCs/>
-        </w:rPr>
-        <w:t>9.4</w:t>
-      </w:r>
-    </w:p>
-    <w:p>
-      <w:pPr>
-        <w:numPr>
-          <w:ilvl w:val="0"/>
-          <w:numId w:val="4"/>
-        </w:numPr>
-        <w:spacing w:before="100" w:beforeAutospacing="1" w:after="100" w:afterAutospacing="1"/>
-        <w:rPr>
-          <w:rFonts w:ascii="Times New Roman" w:eastAsia="Times New Roman" w:hAnsi="Times New Roman" w:cs="Times New Roman"/>
-        </w:rPr>
-      </w:pPr>
-      <w:r>
-        <w:rPr>
-          <w:rFonts w:ascii="Times New Roman" w:eastAsia="Times New Roman" w:hAnsi="Times New Roman" w:cs="Times New Roman"/>
-          <w:b/>
-          <w:bCs/>
+          <w:color w:val="000000"/>
+          <w:lang w:val="en-FI" w:eastAsia="en-GB"/>
         </w:rPr>
         <w:t>Completed tasks:</w:t>
       </w:r>
@@ -415,17 +532,22 @@
     <w:p>
       <w:pPr>
         <w:numPr>
-          <w:ilvl w:val="1"/>
-          <w:numId w:val="4"/>
+          <w:ilvl w:val="0"/>
+          <w:numId w:val="12"/>
         </w:numPr>
-        <w:spacing w:before="100" w:beforeAutospacing="1" w:after="100" w:afterAutospacing="1"/>
-        <w:rPr>
-          <w:rFonts w:ascii="Times New Roman" w:eastAsia="Times New Roman" w:hAnsi="Times New Roman" w:cs="Times New Roman"/>
+        <w:shd w:val="clear" w:color="auto" w:fill="FFFFFF"/>
+        <w:ind w:left="2160"/>
+        <w:rPr>
+          <w:rFonts w:ascii="Calibri" w:eastAsia="Times New Roman" w:hAnsi="Calibri" w:cs="Calibri"/>
+          <w:color w:val="000000"/>
+          <w:lang w:val="en-FI" w:eastAsia="en-GB"/>
         </w:rPr>
       </w:pPr>
       <w:r>
         <w:rPr>
           <w:rFonts w:ascii="Times New Roman" w:eastAsia="Times New Roman" w:hAnsi="Times New Roman" w:cs="Times New Roman"/>
+          <w:color w:val="000000"/>
+          <w:lang w:val="en-FI" w:eastAsia="en-GB"/>
         </w:rPr>
         <w:t>Finalized and modified the PPT presentation content.</w:t>
       </w:r>
@@ -433,17 +555,22 @@
     <w:p>
       <w:pPr>
         <w:numPr>
-          <w:ilvl w:val="1"/>
-          <w:numId w:val="4"/>
+          <w:ilvl w:val="0"/>
+          <w:numId w:val="12"/>
         </w:numPr>
-        <w:spacing w:before="100" w:beforeAutospacing="1" w:after="100" w:afterAutospacing="1"/>
-        <w:rPr>
-          <w:rFonts w:ascii="Times New Roman" w:eastAsia="Times New Roman" w:hAnsi="Times New Roman" w:cs="Times New Roman"/>
+        <w:shd w:val="clear" w:color="auto" w:fill="FFFFFF"/>
+        <w:ind w:left="2160"/>
+        <w:rPr>
+          <w:rFonts w:ascii="Calibri" w:eastAsia="Times New Roman" w:hAnsi="Calibri" w:cs="Calibri"/>
+          <w:color w:val="000000"/>
+          <w:lang w:val="en-FI" w:eastAsia="en-GB"/>
         </w:rPr>
       </w:pPr>
       <w:r>
         <w:rPr>
           <w:rFonts w:ascii="Times New Roman" w:eastAsia="Times New Roman" w:hAnsi="Times New Roman" w:cs="Times New Roman"/>
+          <w:color w:val="000000"/>
+          <w:lang w:val="en-FI" w:eastAsia="en-GB"/>
         </w:rPr>
         <w:t>Clarified the division of tasks among team members.</w:t>
       </w:r>
@@ -452,11 +579,14 @@
       <w:pPr>
         <w:numPr>
           <w:ilvl w:val="0"/>
-          <w:numId w:val="4"/>
+          <w:numId w:val="13"/>
         </w:numPr>
-        <w:spacing w:before="100" w:beforeAutospacing="1" w:after="100" w:afterAutospacing="1"/>
-        <w:rPr>
-          <w:rFonts w:ascii="Times New Roman" w:eastAsia="Times New Roman" w:hAnsi="Times New Roman" w:cs="Times New Roman"/>
+        <w:shd w:val="clear" w:color="auto" w:fill="FFFFFF"/>
+        <w:ind w:left="1440"/>
+        <w:rPr>
+          <w:rFonts w:ascii="Calibri" w:eastAsia="Times New Roman" w:hAnsi="Calibri" w:cs="Calibri"/>
+          <w:color w:val="000000"/>
+          <w:lang w:val="en-FI" w:eastAsia="en-GB"/>
         </w:rPr>
       </w:pPr>
       <w:r>
@@ -464,25 +594,32 @@
           <w:rFonts w:ascii="Times New Roman" w:eastAsia="Times New Roman" w:hAnsi="Times New Roman" w:cs="Times New Roman"/>
           <w:b/>
           <w:bCs/>
+          <w:color w:val="000000"/>
+          <w:lang w:val="en-FI" w:eastAsia="en-GB"/>
         </w:rPr>
         <w:t>Next steps:</w:t>
       </w:r>
       <w:r>
         <w:rPr>
           <w:rFonts w:ascii="Times New Roman" w:eastAsia="Times New Roman" w:hAnsi="Times New Roman" w:cs="Times New Roman"/>
-        </w:rPr>
-        <w:t xml:space="preserve"> Rehearse the PPT presentation to improve fluency and coordination.</w:t>
+          <w:color w:val="000000"/>
+          <w:lang w:val="en-FI" w:eastAsia="en-GB"/>
+        </w:rPr>
+        <w:t> Rehearse the PPT presentation to improve fluency and coordination.</w:t>
       </w:r>
     </w:p>
     <w:p>
       <w:pPr>
         <w:numPr>
           <w:ilvl w:val="0"/>
-          <w:numId w:val="4"/>
+          <w:numId w:val="13"/>
         </w:numPr>
-        <w:spacing w:before="100" w:beforeAutospacing="1" w:after="100" w:afterAutospacing="1"/>
-        <w:rPr>
-          <w:rFonts w:ascii="Times New Roman" w:eastAsia="Times New Roman" w:hAnsi="Times New Roman" w:cs="Times New Roman"/>
+        <w:shd w:val="clear" w:color="auto" w:fill="FFFFFF"/>
+        <w:ind w:left="1440"/>
+        <w:rPr>
+          <w:rFonts w:ascii="Calibri" w:eastAsia="Times New Roman" w:hAnsi="Calibri" w:cs="Calibri"/>
+          <w:color w:val="000000"/>
+          <w:lang w:val="en-FI" w:eastAsia="en-GB"/>
         </w:rPr>
       </w:pPr>
       <w:r>
@@ -490,119 +627,224 @@
           <w:rFonts w:ascii="Times New Roman" w:eastAsia="Times New Roman" w:hAnsi="Times New Roman" w:cs="Times New Roman"/>
           <w:b/>
           <w:bCs/>
+          <w:color w:val="000000"/>
+          <w:lang w:val="en-FI" w:eastAsia="en-GB"/>
         </w:rPr>
         <w:t>Improvements:</w:t>
       </w:r>
       <w:r>
         <w:rPr>
           <w:rFonts w:ascii="Times New Roman" w:eastAsia="Times New Roman" w:hAnsi="Times New Roman" w:cs="Times New Roman"/>
-        </w:rPr>
-        <w:t xml:space="preserve"> Strengthen communication and collaboration among team members to enhance overall efficiency and performance.</w:t>
+          <w:color w:val="000000"/>
+          <w:lang w:val="en-FI" w:eastAsia="en-GB"/>
+        </w:rPr>
+        <w:t> Strengthen communication and collaboration among team members to enhance overall efficiency and performance.</w:t>
       </w:r>
     </w:p>
     <w:p>
       <w:pPr>
-        <w:pStyle w:val="NormalWeb"/>
+        <w:shd w:val="clear" w:color="auto" w:fill="FFFFFF"/>
+        <w:rPr>
+          <w:rFonts w:ascii="Times New Roman" w:eastAsia="Times New Roman" w:hAnsi="Times New Roman" w:cs="Times New Roman"/>
+          <w:b/>
+          <w:bCs/>
+          <w:color w:val="000000"/>
+          <w:lang w:val="en-FI" w:eastAsia="en-GB"/>
+        </w:rPr>
+      </w:pPr>
+    </w:p>
+    <w:p>
+      <w:pPr>
+        <w:shd w:val="clear" w:color="auto" w:fill="FFFFFF"/>
+        <w:rPr>
+          <w:rFonts w:ascii="Calibri" w:eastAsia="Times New Roman" w:hAnsi="Calibri" w:cs="Calibri"/>
+          <w:color w:val="000000"/>
+          <w:lang w:val="en-FI" w:eastAsia="en-GB"/>
+        </w:rPr>
       </w:pPr>
       <w:r>
         <w:rPr>
-          <w:rStyle w:val="Strong"/>
-        </w:rPr>
-        <w:t>9.5</w:t>
+          <w:rFonts w:ascii="Times New Roman" w:eastAsia="Times New Roman" w:hAnsi="Times New Roman" w:cs="Times New Roman"/>
+          <w:b/>
+          <w:bCs/>
+          <w:color w:val="000000"/>
+          <w:lang w:val="en-FI" w:eastAsia="en-GB"/>
+        </w:rPr>
+        <w:t>5/9</w:t>
       </w:r>
     </w:p>
     <w:p>
       <w:pPr>
-        <w:pStyle w:val="NormalWeb"/>
         <w:numPr>
           <w:ilvl w:val="0"/>
-          <w:numId w:val="5"/>
+          <w:numId w:val="14"/>
         </w:numPr>
+        <w:shd w:val="clear" w:color="auto" w:fill="FFFFFF"/>
+        <w:ind w:left="1440"/>
+        <w:rPr>
+          <w:rFonts w:ascii="Calibri" w:eastAsia="Times New Roman" w:hAnsi="Calibri" w:cs="Calibri"/>
+          <w:color w:val="000000"/>
+          <w:lang w:val="en-FI" w:eastAsia="en-GB"/>
+        </w:rPr>
       </w:pPr>
       <w:r>
         <w:rPr>
-          <w:rStyle w:val="Strong"/>
+          <w:rFonts w:ascii="Times New Roman" w:eastAsia="Times New Roman" w:hAnsi="Times New Roman" w:cs="Times New Roman"/>
+          <w:b/>
+          <w:bCs/>
+          <w:color w:val="000000"/>
+          <w:lang w:val="en-FI" w:eastAsia="en-GB"/>
         </w:rPr>
         <w:t>Completed tasks:</w:t>
       </w:r>
     </w:p>
     <w:p>
       <w:pPr>
-        <w:pStyle w:val="NormalWeb"/>
         <w:numPr>
-          <w:ilvl w:val="1"/>
-          <w:numId w:val="5"/>
+          <w:ilvl w:val="0"/>
+          <w:numId w:val="15"/>
         </w:numPr>
+        <w:shd w:val="clear" w:color="auto" w:fill="FFFFFF"/>
+        <w:ind w:left="2160"/>
+        <w:rPr>
+          <w:rFonts w:ascii="Calibri" w:eastAsia="Times New Roman" w:hAnsi="Calibri" w:cs="Calibri"/>
+          <w:color w:val="000000"/>
+          <w:lang w:val="en-FI" w:eastAsia="en-GB"/>
+        </w:rPr>
       </w:pPr>
       <w:r>
+        <w:rPr>
+          <w:rFonts w:ascii="Times New Roman" w:eastAsia="Times New Roman" w:hAnsi="Times New Roman" w:cs="Times New Roman"/>
+          <w:color w:val="000000"/>
+          <w:lang w:val="en-FI" w:eastAsia="en-GB"/>
+        </w:rPr>
         <w:t>Delivered the group PPT presentation</w:t>
       </w:r>
     </w:p>
     <w:p>
       <w:pPr>
-        <w:pStyle w:val="NormalWeb"/>
         <w:numPr>
-          <w:ilvl w:val="1"/>
-          <w:numId w:val="5"/>
+          <w:ilvl w:val="0"/>
+          <w:numId w:val="15"/>
         </w:numPr>
+        <w:shd w:val="clear" w:color="auto" w:fill="FFFFFF"/>
+        <w:ind w:left="2160"/>
+        <w:rPr>
+          <w:rFonts w:ascii="Calibri" w:eastAsia="Times New Roman" w:hAnsi="Calibri" w:cs="Calibri"/>
+          <w:color w:val="000000"/>
+          <w:lang w:val="en-FI" w:eastAsia="en-GB"/>
+        </w:rPr>
       </w:pPr>
       <w:r>
+        <w:rPr>
+          <w:rFonts w:ascii="Times New Roman" w:eastAsia="Times New Roman" w:hAnsi="Times New Roman" w:cs="Times New Roman"/>
+          <w:color w:val="000000"/>
+          <w:lang w:val="en-FI" w:eastAsia="en-GB"/>
+        </w:rPr>
         <w:t>Initiated the Sprint 2 planning session</w:t>
       </w:r>
     </w:p>
     <w:p>
       <w:pPr>
-        <w:pStyle w:val="NormalWeb"/>
         <w:numPr>
-          <w:ilvl w:val="1"/>
-          <w:numId w:val="5"/>
+          <w:ilvl w:val="0"/>
+          <w:numId w:val="15"/>
         </w:numPr>
+        <w:shd w:val="clear" w:color="auto" w:fill="FFFFFF"/>
+        <w:ind w:left="2160"/>
+        <w:rPr>
+          <w:rFonts w:ascii="Calibri" w:eastAsia="Times New Roman" w:hAnsi="Calibri" w:cs="Calibri"/>
+          <w:color w:val="000000"/>
+          <w:lang w:val="en-FI" w:eastAsia="en-GB"/>
+        </w:rPr>
       </w:pPr>
       <w:r>
+        <w:rPr>
+          <w:rFonts w:ascii="Times New Roman" w:eastAsia="Times New Roman" w:hAnsi="Times New Roman" w:cs="Times New Roman"/>
+          <w:color w:val="000000"/>
+          <w:lang w:val="en-FI" w:eastAsia="en-GB"/>
+        </w:rPr>
         <w:t>Designed product components</w:t>
       </w:r>
     </w:p>
     <w:p>
       <w:pPr>
-        <w:pStyle w:val="NormalWeb"/>
         <w:numPr>
           <w:ilvl w:val="0"/>
-          <w:numId w:val="5"/>
+          <w:numId w:val="16"/>
         </w:numPr>
+        <w:shd w:val="clear" w:color="auto" w:fill="FFFFFF"/>
+        <w:ind w:left="1440"/>
+        <w:rPr>
+          <w:rFonts w:ascii="Calibri" w:eastAsia="Times New Roman" w:hAnsi="Calibri" w:cs="Calibri"/>
+          <w:color w:val="000000"/>
+          <w:lang w:val="en-FI" w:eastAsia="en-GB"/>
+        </w:rPr>
       </w:pPr>
       <w:r>
         <w:rPr>
-          <w:rStyle w:val="Strong"/>
-        </w:rPr>
-        <w:lastRenderedPageBreak/>
+          <w:rFonts w:ascii="Times New Roman" w:eastAsia="Times New Roman" w:hAnsi="Times New Roman" w:cs="Times New Roman"/>
+          <w:b/>
+          <w:bCs/>
+          <w:color w:val="000000"/>
+          <w:lang w:val="en-FI" w:eastAsia="en-GB"/>
+        </w:rPr>
         <w:t>Next steps:</w:t>
       </w:r>
       <w:r>
-        <w:t xml:space="preserve"> Continue developing Sprint 2 tasks and refine product component details.</w:t>
+        <w:rPr>
+          <w:rFonts w:ascii="Times New Roman" w:eastAsia="Times New Roman" w:hAnsi="Times New Roman" w:cs="Times New Roman"/>
+          <w:color w:val="000000"/>
+          <w:lang w:val="en-FI" w:eastAsia="en-GB"/>
+        </w:rPr>
+        <w:t> Continue developing Sprint 2 tasks and refine product component details.</w:t>
       </w:r>
     </w:p>
     <w:p>
       <w:pPr>
-        <w:pStyle w:val="NormalWeb"/>
         <w:numPr>
           <w:ilvl w:val="0"/>
-          <w:numId w:val="5"/>
+          <w:numId w:val="16"/>
         </w:numPr>
+        <w:shd w:val="clear" w:color="auto" w:fill="FFFFFF"/>
+        <w:ind w:left="1440"/>
+        <w:rPr>
+          <w:rFonts w:ascii="Calibri" w:eastAsia="Times New Roman" w:hAnsi="Calibri" w:cs="Calibri"/>
+          <w:color w:val="000000"/>
+          <w:lang w:val="en-FI" w:eastAsia="en-GB"/>
+        </w:rPr>
       </w:pPr>
       <w:r>
         <w:rPr>
-          <w:rStyle w:val="Strong"/>
+          <w:rFonts w:ascii="Times New Roman" w:eastAsia="Times New Roman" w:hAnsi="Times New Roman" w:cs="Times New Roman"/>
+          <w:b/>
+          <w:bCs/>
+          <w:color w:val="000000"/>
+          <w:lang w:val="en-FI" w:eastAsia="en-GB"/>
         </w:rPr>
         <w:t>Improvements:</w:t>
       </w:r>
       <w:r>
-        <w:t xml:space="preserve"> Strengthen coordination to ensure Sprint 2 goals are achieved on schedule.</w:t>
+        <w:rPr>
+          <w:rFonts w:ascii="Times New Roman" w:eastAsia="Times New Roman" w:hAnsi="Times New Roman" w:cs="Times New Roman"/>
+          <w:color w:val="000000"/>
+          <w:lang w:val="en-FI" w:eastAsia="en-GB"/>
+        </w:rPr>
+        <w:t> Strengthen coordination to ensure Sprint 2 goals are achieved on schedule.</w:t>
       </w:r>
     </w:p>
     <w:p>
       <w:pPr>
         <w:rPr>
-          <w:rFonts w:hint="eastAsia"/>
+          <w:rFonts w:ascii="Times New Roman" w:eastAsia="Times New Roman" w:hAnsi="Times New Roman" w:cs="Times New Roman"/>
+          <w:lang w:val="en-FI" w:eastAsia="en-GB"/>
+        </w:rPr>
+      </w:pPr>
+    </w:p>
+    <w:p>
+      <w:pPr>
+        <w:rPr>
+          <w:lang w:val="en-FI"/>
         </w:rPr>
       </w:pPr>
     </w:p>
@@ -617,8 +859,604 @@
 </file>
 
 <file path=word/numbering.xml><?xml version="1.0" encoding="utf-8"?>
-<w:numbering xmlns:wpc="http://schemas.microsoft.com/office/word/2010/wordprocessingCanvas" xmlns:cx="http://schemas.microsoft.com/office/drawing/2014/chartex" xmlns:cx1="http://schemas.microsoft.com/office/drawing/2015/9/8/chartex" xmlns:cx2="http://schemas.microsoft.com/office/drawing/2015/10/21/chartex" xmlns:cx3="http://schemas.microsoft.com/office/drawing/2016/5/9/chartex" xmlns:cx4="http://schemas.microsoft.com/office/drawing/2016/5/10/chartex" xmlns:cx5="http://schemas.microsoft.com/office/drawing/2016/5/11/chartex" xmlns:cx6="http://schemas.microsoft.com/office/drawing/2016/5/12/chartex" xmlns:cx7="http://schemas.microsoft.com/office/drawing/2016/5/13/chartex" xmlns:cx8="http://schemas.microsoft.com/office/drawing/2016/5/14/chartex" xmlns:mc="http://schemas.openxmlformats.org/markup-compatibility/2006" xmlns:aink="http://schemas.microsoft.com/office/drawing/2016/ink" xmlns:am3d="http://schemas.microsoft.com/office/drawing/2017/model3d" xmlns:o="urn:schemas-microsoft-com:office:office" xmlns:oel="http://schemas.microsoft.com/office/2019/extlst" xmlns:r="http://schemas.openxmlformats.org/officeDocument/2006/relationships" xmlns:m="http://schemas.openxmlformats.org/officeDocument/2006/math" xmlns:v="urn:schemas-microsoft-com:vml" xmlns:wp14="http://schemas.microsoft.com/office/word/2010/wordprocessingDrawing" xmlns:wp="http://schemas.openxmlformats.org/drawingml/2006/wordprocessingDrawing" xmlns:w10="urn:schemas-microsoft-com:office:word" xmlns:w="http://schemas.openxmlformats.org/wordprocessingml/2006/main" xmlns:w14="http://schemas.microsoft.com/office/word/2010/wordml" xmlns:w15="http://schemas.microsoft.com/office/word/2012/wordml" xmlns:w16cex="http://schemas.microsoft.com/office/word/2018/wordml/cex" xmlns:w16cid="http://schemas.microsoft.com/office/word/2016/wordml/cid" xmlns:w16="http://schemas.microsoft.com/office/word/2018/wordml" xmlns:w16sdtdh="http://schemas.microsoft.com/office/word/2020/wordml/sdtdatahash" xmlns:w16se="http://schemas.microsoft.com/office/word/2015/wordml/symex" xmlns:wpg="http://schemas.microsoft.com/office/word/2010/wordprocessingGroup" xmlns:wpi="http://schemas.microsoft.com/office/word/2010/wordprocessingInk" xmlns:wne="http://schemas.microsoft.com/office/word/2006/wordml" xmlns:wps="http://schemas.microsoft.com/office/word/2010/wordprocessingShape" mc:Ignorable="w14 w15 w16se w16cid w16 w16cex w16sdtdh wp14">
+<w:numbering xmlns:wpc="http://schemas.microsoft.com/office/word/2010/wordprocessingCanvas" xmlns:cx="http://schemas.microsoft.com/office/drawing/2014/chartex" xmlns:cx1="http://schemas.microsoft.com/office/drawing/2015/9/8/chartex" xmlns:cx2="http://schemas.microsoft.com/office/drawing/2015/10/21/chartex" xmlns:cx3="http://schemas.microsoft.com/office/drawing/2016/5/9/chartex" xmlns:cx4="http://schemas.microsoft.com/office/drawing/2016/5/10/chartex" xmlns:cx5="http://schemas.microsoft.com/office/drawing/2016/5/11/chartex" xmlns:cx6="http://schemas.microsoft.com/office/drawing/2016/5/12/chartex" xmlns:cx7="http://schemas.microsoft.com/office/drawing/2016/5/13/chartex" xmlns:cx8="http://schemas.microsoft.com/office/drawing/2016/5/14/chartex" xmlns:mc="http://schemas.openxmlformats.org/markup-compatibility/2006" xmlns:aink="http://schemas.microsoft.com/office/drawing/2016/ink" xmlns:am3d="http://schemas.microsoft.com/office/drawing/2017/model3d" xmlns:o="urn:schemas-microsoft-com:office:office" xmlns:oel="http://schemas.microsoft.com/office/2019/extlst" xmlns:r="http://schemas.openxmlformats.org/officeDocument/2006/relationships" xmlns:m="http://schemas.openxmlformats.org/officeDocument/2006/math" xmlns:v="urn:schemas-microsoft-com:vml" xmlns:wp14="http://schemas.microsoft.com/office/word/2010/wordprocessingDrawing" xmlns:wp="http://schemas.openxmlformats.org/drawingml/2006/wordprocessingDrawing" xmlns:w10="urn:schemas-microsoft-com:office:word" xmlns:w="http://schemas.openxmlformats.org/wordprocessingml/2006/main" xmlns:w14="http://schemas.microsoft.com/office/word/2010/wordml" xmlns:w15="http://schemas.microsoft.com/office/word/2012/wordml" xmlns:w16cex="http://schemas.microsoft.com/office/word/2018/wordml/cex" xmlns:w16cid="http://schemas.microsoft.com/office/word/2016/wordml/cid" xmlns:w16="http://schemas.microsoft.com/office/word/2018/wordml" xmlns:w16du="http://schemas.microsoft.com/office/word/2023/wordml/word16du" xmlns:w16sdtdh="http://schemas.microsoft.com/office/word/2020/wordml/sdtdatahash" xmlns:w16sdtfl="http://schemas.microsoft.com/office/word/2024/wordml/sdtformatlock" xmlns:w16se="http://schemas.microsoft.com/office/word/2015/wordml/symex" xmlns:wpg="http://schemas.microsoft.com/office/word/2010/wordprocessingGroup" xmlns:wpi="http://schemas.microsoft.com/office/word/2010/wordprocessingInk" xmlns:wne="http://schemas.microsoft.com/office/word/2006/wordml" xmlns:wps="http://schemas.microsoft.com/office/word/2010/wordprocessingShape" mc:Ignorable="w14 w15 w16se w16cid w16 w16cex w16sdtdh w16sdtfl w16du wp14">
   <w:abstractNum w:abstractNumId="0" w15:restartNumberingAfterBreak="0">
+    <w:nsid w:val="01054879"/>
+    <w:multiLevelType w:val="multilevel"/>
+    <w:tmpl w:val="006A4D02"/>
+    <w:lvl w:ilvl="0">
+      <w:start w:val="1"/>
+      <w:numFmt w:val="bullet"/>
+      <w:lvlText w:val=""/>
+      <w:lvlJc w:val="left"/>
+      <w:pPr>
+        <w:tabs>
+          <w:tab w:val="num" w:pos="720"/>
+        </w:tabs>
+        <w:ind w:left="720" w:hanging="360"/>
+      </w:pPr>
+      <w:rPr>
+        <w:rFonts w:ascii="Symbol" w:hAnsi="Symbol" w:hint="default"/>
+        <w:sz w:val="20"/>
+      </w:rPr>
+    </w:lvl>
+    <w:lvl w:ilvl="1" w:tentative="1">
+      <w:start w:val="1"/>
+      <w:numFmt w:val="bullet"/>
+      <w:lvlText w:val="o"/>
+      <w:lvlJc w:val="left"/>
+      <w:pPr>
+        <w:tabs>
+          <w:tab w:val="num" w:pos="1440"/>
+        </w:tabs>
+        <w:ind w:left="1440" w:hanging="360"/>
+      </w:pPr>
+      <w:rPr>
+        <w:rFonts w:ascii="Courier New" w:hAnsi="Courier New" w:hint="default"/>
+        <w:sz w:val="20"/>
+      </w:rPr>
+    </w:lvl>
+    <w:lvl w:ilvl="2" w:tentative="1">
+      <w:start w:val="1"/>
+      <w:numFmt w:val="bullet"/>
+      <w:lvlText w:val=""/>
+      <w:lvlJc w:val="left"/>
+      <w:pPr>
+        <w:tabs>
+          <w:tab w:val="num" w:pos="2160"/>
+        </w:tabs>
+        <w:ind w:left="2160" w:hanging="360"/>
+      </w:pPr>
+      <w:rPr>
+        <w:rFonts w:ascii="Wingdings" w:hAnsi="Wingdings" w:hint="default"/>
+        <w:sz w:val="20"/>
+      </w:rPr>
+    </w:lvl>
+    <w:lvl w:ilvl="3" w:tentative="1">
+      <w:start w:val="1"/>
+      <w:numFmt w:val="bullet"/>
+      <w:lvlText w:val=""/>
+      <w:lvlJc w:val="left"/>
+      <w:pPr>
+        <w:tabs>
+          <w:tab w:val="num" w:pos="2880"/>
+        </w:tabs>
+        <w:ind w:left="2880" w:hanging="360"/>
+      </w:pPr>
+      <w:rPr>
+        <w:rFonts w:ascii="Wingdings" w:hAnsi="Wingdings" w:hint="default"/>
+        <w:sz w:val="20"/>
+      </w:rPr>
+    </w:lvl>
+    <w:lvl w:ilvl="4" w:tentative="1">
+      <w:start w:val="1"/>
+      <w:numFmt w:val="bullet"/>
+      <w:lvlText w:val=""/>
+      <w:lvlJc w:val="left"/>
+      <w:pPr>
+        <w:tabs>
+          <w:tab w:val="num" w:pos="3600"/>
+        </w:tabs>
+        <w:ind w:left="3600" w:hanging="360"/>
+      </w:pPr>
+      <w:rPr>
+        <w:rFonts w:ascii="Wingdings" w:hAnsi="Wingdings" w:hint="default"/>
+        <w:sz w:val="20"/>
+      </w:rPr>
+    </w:lvl>
+    <w:lvl w:ilvl="5" w:tentative="1">
+      <w:start w:val="1"/>
+      <w:numFmt w:val="bullet"/>
+      <w:lvlText w:val=""/>
+      <w:lvlJc w:val="left"/>
+      <w:pPr>
+        <w:tabs>
+          <w:tab w:val="num" w:pos="4320"/>
+        </w:tabs>
+        <w:ind w:left="4320" w:hanging="360"/>
+      </w:pPr>
+      <w:rPr>
+        <w:rFonts w:ascii="Wingdings" w:hAnsi="Wingdings" w:hint="default"/>
+        <w:sz w:val="20"/>
+      </w:rPr>
+    </w:lvl>
+    <w:lvl w:ilvl="6" w:tentative="1">
+      <w:start w:val="1"/>
+      <w:numFmt w:val="bullet"/>
+      <w:lvlText w:val=""/>
+      <w:lvlJc w:val="left"/>
+      <w:pPr>
+        <w:tabs>
+          <w:tab w:val="num" w:pos="5040"/>
+        </w:tabs>
+        <w:ind w:left="5040" w:hanging="360"/>
+      </w:pPr>
+      <w:rPr>
+        <w:rFonts w:ascii="Wingdings" w:hAnsi="Wingdings" w:hint="default"/>
+        <w:sz w:val="20"/>
+      </w:rPr>
+    </w:lvl>
+    <w:lvl w:ilvl="7" w:tentative="1">
+      <w:start w:val="1"/>
+      <w:numFmt w:val="bullet"/>
+      <w:lvlText w:val=""/>
+      <w:lvlJc w:val="left"/>
+      <w:pPr>
+        <w:tabs>
+          <w:tab w:val="num" w:pos="5760"/>
+        </w:tabs>
+        <w:ind w:left="5760" w:hanging="360"/>
+      </w:pPr>
+      <w:rPr>
+        <w:rFonts w:ascii="Wingdings" w:hAnsi="Wingdings" w:hint="default"/>
+        <w:sz w:val="20"/>
+      </w:rPr>
+    </w:lvl>
+    <w:lvl w:ilvl="8" w:tentative="1">
+      <w:start w:val="1"/>
+      <w:numFmt w:val="bullet"/>
+      <w:lvlText w:val=""/>
+      <w:lvlJc w:val="left"/>
+      <w:pPr>
+        <w:tabs>
+          <w:tab w:val="num" w:pos="6480"/>
+        </w:tabs>
+        <w:ind w:left="6480" w:hanging="360"/>
+      </w:pPr>
+      <w:rPr>
+        <w:rFonts w:ascii="Wingdings" w:hAnsi="Wingdings" w:hint="default"/>
+        <w:sz w:val="20"/>
+      </w:rPr>
+    </w:lvl>
+  </w:abstractNum>
+  <w:abstractNum w:abstractNumId="1" w15:restartNumberingAfterBreak="0">
+    <w:nsid w:val="0B8523F1"/>
+    <w:multiLevelType w:val="multilevel"/>
+    <w:tmpl w:val="11DC71D6"/>
+    <w:lvl w:ilvl="0">
+      <w:start w:val="1"/>
+      <w:numFmt w:val="bullet"/>
+      <w:lvlText w:val=""/>
+      <w:lvlJc w:val="left"/>
+      <w:pPr>
+        <w:tabs>
+          <w:tab w:val="num" w:pos="720"/>
+        </w:tabs>
+        <w:ind w:left="720" w:hanging="360"/>
+      </w:pPr>
+      <w:rPr>
+        <w:rFonts w:ascii="Symbol" w:hAnsi="Symbol" w:hint="default"/>
+        <w:sz w:val="20"/>
+      </w:rPr>
+    </w:lvl>
+    <w:lvl w:ilvl="1" w:tentative="1">
+      <w:start w:val="1"/>
+      <w:numFmt w:val="bullet"/>
+      <w:lvlText w:val="o"/>
+      <w:lvlJc w:val="left"/>
+      <w:pPr>
+        <w:tabs>
+          <w:tab w:val="num" w:pos="1440"/>
+        </w:tabs>
+        <w:ind w:left="1440" w:hanging="360"/>
+      </w:pPr>
+      <w:rPr>
+        <w:rFonts w:ascii="Courier New" w:hAnsi="Courier New" w:hint="default"/>
+        <w:sz w:val="20"/>
+      </w:rPr>
+    </w:lvl>
+    <w:lvl w:ilvl="2" w:tentative="1">
+      <w:start w:val="1"/>
+      <w:numFmt w:val="bullet"/>
+      <w:lvlText w:val=""/>
+      <w:lvlJc w:val="left"/>
+      <w:pPr>
+        <w:tabs>
+          <w:tab w:val="num" w:pos="2160"/>
+        </w:tabs>
+        <w:ind w:left="2160" w:hanging="360"/>
+      </w:pPr>
+      <w:rPr>
+        <w:rFonts w:ascii="Wingdings" w:hAnsi="Wingdings" w:hint="default"/>
+        <w:sz w:val="20"/>
+      </w:rPr>
+    </w:lvl>
+    <w:lvl w:ilvl="3" w:tentative="1">
+      <w:start w:val="1"/>
+      <w:numFmt w:val="bullet"/>
+      <w:lvlText w:val=""/>
+      <w:lvlJc w:val="left"/>
+      <w:pPr>
+        <w:tabs>
+          <w:tab w:val="num" w:pos="2880"/>
+        </w:tabs>
+        <w:ind w:left="2880" w:hanging="360"/>
+      </w:pPr>
+      <w:rPr>
+        <w:rFonts w:ascii="Wingdings" w:hAnsi="Wingdings" w:hint="default"/>
+        <w:sz w:val="20"/>
+      </w:rPr>
+    </w:lvl>
+    <w:lvl w:ilvl="4" w:tentative="1">
+      <w:start w:val="1"/>
+      <w:numFmt w:val="bullet"/>
+      <w:lvlText w:val=""/>
+      <w:lvlJc w:val="left"/>
+      <w:pPr>
+        <w:tabs>
+          <w:tab w:val="num" w:pos="3600"/>
+        </w:tabs>
+        <w:ind w:left="3600" w:hanging="360"/>
+      </w:pPr>
+      <w:rPr>
+        <w:rFonts w:ascii="Wingdings" w:hAnsi="Wingdings" w:hint="default"/>
+        <w:sz w:val="20"/>
+      </w:rPr>
+    </w:lvl>
+    <w:lvl w:ilvl="5" w:tentative="1">
+      <w:start w:val="1"/>
+      <w:numFmt w:val="bullet"/>
+      <w:lvlText w:val=""/>
+      <w:lvlJc w:val="left"/>
+      <w:pPr>
+        <w:tabs>
+          <w:tab w:val="num" w:pos="4320"/>
+        </w:tabs>
+        <w:ind w:left="4320" w:hanging="360"/>
+      </w:pPr>
+      <w:rPr>
+        <w:rFonts w:ascii="Wingdings" w:hAnsi="Wingdings" w:hint="default"/>
+        <w:sz w:val="20"/>
+      </w:rPr>
+    </w:lvl>
+    <w:lvl w:ilvl="6" w:tentative="1">
+      <w:start w:val="1"/>
+      <w:numFmt w:val="bullet"/>
+      <w:lvlText w:val=""/>
+      <w:lvlJc w:val="left"/>
+      <w:pPr>
+        <w:tabs>
+          <w:tab w:val="num" w:pos="5040"/>
+        </w:tabs>
+        <w:ind w:left="5040" w:hanging="360"/>
+      </w:pPr>
+      <w:rPr>
+        <w:rFonts w:ascii="Wingdings" w:hAnsi="Wingdings" w:hint="default"/>
+        <w:sz w:val="20"/>
+      </w:rPr>
+    </w:lvl>
+    <w:lvl w:ilvl="7" w:tentative="1">
+      <w:start w:val="1"/>
+      <w:numFmt w:val="bullet"/>
+      <w:lvlText w:val=""/>
+      <w:lvlJc w:val="left"/>
+      <w:pPr>
+        <w:tabs>
+          <w:tab w:val="num" w:pos="5760"/>
+        </w:tabs>
+        <w:ind w:left="5760" w:hanging="360"/>
+      </w:pPr>
+      <w:rPr>
+        <w:rFonts w:ascii="Wingdings" w:hAnsi="Wingdings" w:hint="default"/>
+        <w:sz w:val="20"/>
+      </w:rPr>
+    </w:lvl>
+    <w:lvl w:ilvl="8" w:tentative="1">
+      <w:start w:val="1"/>
+      <w:numFmt w:val="bullet"/>
+      <w:lvlText w:val=""/>
+      <w:lvlJc w:val="left"/>
+      <w:pPr>
+        <w:tabs>
+          <w:tab w:val="num" w:pos="6480"/>
+        </w:tabs>
+        <w:ind w:left="6480" w:hanging="360"/>
+      </w:pPr>
+      <w:rPr>
+        <w:rFonts w:ascii="Wingdings" w:hAnsi="Wingdings" w:hint="default"/>
+        <w:sz w:val="20"/>
+      </w:rPr>
+    </w:lvl>
+  </w:abstractNum>
+  <w:abstractNum w:abstractNumId="2" w15:restartNumberingAfterBreak="0">
+    <w:nsid w:val="102219DF"/>
+    <w:multiLevelType w:val="multilevel"/>
+    <w:tmpl w:val="7FB83B22"/>
+    <w:lvl w:ilvl="0">
+      <w:start w:val="1"/>
+      <w:numFmt w:val="bullet"/>
+      <w:lvlText w:val=""/>
+      <w:lvlJc w:val="left"/>
+      <w:pPr>
+        <w:tabs>
+          <w:tab w:val="num" w:pos="720"/>
+        </w:tabs>
+        <w:ind w:left="720" w:hanging="360"/>
+      </w:pPr>
+      <w:rPr>
+        <w:rFonts w:ascii="Symbol" w:hAnsi="Symbol" w:hint="default"/>
+        <w:sz w:val="20"/>
+      </w:rPr>
+    </w:lvl>
+    <w:lvl w:ilvl="1" w:tentative="1">
+      <w:start w:val="1"/>
+      <w:numFmt w:val="bullet"/>
+      <w:lvlText w:val="o"/>
+      <w:lvlJc w:val="left"/>
+      <w:pPr>
+        <w:tabs>
+          <w:tab w:val="num" w:pos="1440"/>
+        </w:tabs>
+        <w:ind w:left="1440" w:hanging="360"/>
+      </w:pPr>
+      <w:rPr>
+        <w:rFonts w:ascii="Courier New" w:hAnsi="Courier New" w:hint="default"/>
+        <w:sz w:val="20"/>
+      </w:rPr>
+    </w:lvl>
+    <w:lvl w:ilvl="2" w:tentative="1">
+      <w:start w:val="1"/>
+      <w:numFmt w:val="bullet"/>
+      <w:lvlText w:val=""/>
+      <w:lvlJc w:val="left"/>
+      <w:pPr>
+        <w:tabs>
+          <w:tab w:val="num" w:pos="2160"/>
+        </w:tabs>
+        <w:ind w:left="2160" w:hanging="360"/>
+      </w:pPr>
+      <w:rPr>
+        <w:rFonts w:ascii="Wingdings" w:hAnsi="Wingdings" w:hint="default"/>
+        <w:sz w:val="20"/>
+      </w:rPr>
+    </w:lvl>
+    <w:lvl w:ilvl="3" w:tentative="1">
+      <w:start w:val="1"/>
+      <w:numFmt w:val="bullet"/>
+      <w:lvlText w:val=""/>
+      <w:lvlJc w:val="left"/>
+      <w:pPr>
+        <w:tabs>
+          <w:tab w:val="num" w:pos="2880"/>
+        </w:tabs>
+        <w:ind w:left="2880" w:hanging="360"/>
+      </w:pPr>
+      <w:rPr>
+        <w:rFonts w:ascii="Wingdings" w:hAnsi="Wingdings" w:hint="default"/>
+        <w:sz w:val="20"/>
+      </w:rPr>
+    </w:lvl>
+    <w:lvl w:ilvl="4" w:tentative="1">
+      <w:start w:val="1"/>
+      <w:numFmt w:val="bullet"/>
+      <w:lvlText w:val=""/>
+      <w:lvlJc w:val="left"/>
+      <w:pPr>
+        <w:tabs>
+          <w:tab w:val="num" w:pos="3600"/>
+        </w:tabs>
+        <w:ind w:left="3600" w:hanging="360"/>
+      </w:pPr>
+      <w:rPr>
+        <w:rFonts w:ascii="Wingdings" w:hAnsi="Wingdings" w:hint="default"/>
+        <w:sz w:val="20"/>
+      </w:rPr>
+    </w:lvl>
+    <w:lvl w:ilvl="5" w:tentative="1">
+      <w:start w:val="1"/>
+      <w:numFmt w:val="bullet"/>
+      <w:lvlText w:val=""/>
+      <w:lvlJc w:val="left"/>
+      <w:pPr>
+        <w:tabs>
+          <w:tab w:val="num" w:pos="4320"/>
+        </w:tabs>
+        <w:ind w:left="4320" w:hanging="360"/>
+      </w:pPr>
+      <w:rPr>
+        <w:rFonts w:ascii="Wingdings" w:hAnsi="Wingdings" w:hint="default"/>
+        <w:sz w:val="20"/>
+      </w:rPr>
+    </w:lvl>
+    <w:lvl w:ilvl="6" w:tentative="1">
+      <w:start w:val="1"/>
+      <w:numFmt w:val="bullet"/>
+      <w:lvlText w:val=""/>
+      <w:lvlJc w:val="left"/>
+      <w:pPr>
+        <w:tabs>
+          <w:tab w:val="num" w:pos="5040"/>
+        </w:tabs>
+        <w:ind w:left="5040" w:hanging="360"/>
+      </w:pPr>
+      <w:rPr>
+        <w:rFonts w:ascii="Wingdings" w:hAnsi="Wingdings" w:hint="default"/>
+        <w:sz w:val="20"/>
+      </w:rPr>
+    </w:lvl>
+    <w:lvl w:ilvl="7" w:tentative="1">
+      <w:start w:val="1"/>
+      <w:numFmt w:val="bullet"/>
+      <w:lvlText w:val=""/>
+      <w:lvlJc w:val="left"/>
+      <w:pPr>
+        <w:tabs>
+          <w:tab w:val="num" w:pos="5760"/>
+        </w:tabs>
+        <w:ind w:left="5760" w:hanging="360"/>
+      </w:pPr>
+      <w:rPr>
+        <w:rFonts w:ascii="Wingdings" w:hAnsi="Wingdings" w:hint="default"/>
+        <w:sz w:val="20"/>
+      </w:rPr>
+    </w:lvl>
+    <w:lvl w:ilvl="8" w:tentative="1">
+      <w:start w:val="1"/>
+      <w:numFmt w:val="bullet"/>
+      <w:lvlText w:val=""/>
+      <w:lvlJc w:val="left"/>
+      <w:pPr>
+        <w:tabs>
+          <w:tab w:val="num" w:pos="6480"/>
+        </w:tabs>
+        <w:ind w:left="6480" w:hanging="360"/>
+      </w:pPr>
+      <w:rPr>
+        <w:rFonts w:ascii="Wingdings" w:hAnsi="Wingdings" w:hint="default"/>
+        <w:sz w:val="20"/>
+      </w:rPr>
+    </w:lvl>
+  </w:abstractNum>
+  <w:abstractNum w:abstractNumId="3" w15:restartNumberingAfterBreak="0">
+    <w:nsid w:val="21F74796"/>
+    <w:multiLevelType w:val="multilevel"/>
+    <w:tmpl w:val="12280DF2"/>
+    <w:lvl w:ilvl="0">
+      <w:start w:val="1"/>
+      <w:numFmt w:val="bullet"/>
+      <w:lvlText w:val=""/>
+      <w:lvlJc w:val="left"/>
+      <w:pPr>
+        <w:tabs>
+          <w:tab w:val="num" w:pos="720"/>
+        </w:tabs>
+        <w:ind w:left="720" w:hanging="360"/>
+      </w:pPr>
+      <w:rPr>
+        <w:rFonts w:ascii="Symbol" w:hAnsi="Symbol" w:hint="default"/>
+        <w:sz w:val="20"/>
+      </w:rPr>
+    </w:lvl>
+    <w:lvl w:ilvl="1" w:tentative="1">
+      <w:start w:val="1"/>
+      <w:numFmt w:val="bullet"/>
+      <w:lvlText w:val="o"/>
+      <w:lvlJc w:val="left"/>
+      <w:pPr>
+        <w:tabs>
+          <w:tab w:val="num" w:pos="1440"/>
+        </w:tabs>
+        <w:ind w:left="1440" w:hanging="360"/>
+      </w:pPr>
+      <w:rPr>
+        <w:rFonts w:ascii="Courier New" w:hAnsi="Courier New" w:hint="default"/>
+        <w:sz w:val="20"/>
+      </w:rPr>
+    </w:lvl>
+    <w:lvl w:ilvl="2" w:tentative="1">
+      <w:start w:val="1"/>
+      <w:numFmt w:val="bullet"/>
+      <w:lvlText w:val=""/>
+      <w:lvlJc w:val="left"/>
+      <w:pPr>
+        <w:tabs>
+          <w:tab w:val="num" w:pos="2160"/>
+        </w:tabs>
+        <w:ind w:left="2160" w:hanging="360"/>
+      </w:pPr>
+      <w:rPr>
+        <w:rFonts w:ascii="Wingdings" w:hAnsi="Wingdings" w:hint="default"/>
+        <w:sz w:val="20"/>
+      </w:rPr>
+    </w:lvl>
+    <w:lvl w:ilvl="3" w:tentative="1">
+      <w:start w:val="1"/>
+      <w:numFmt w:val="bullet"/>
+      <w:lvlText w:val=""/>
+      <w:lvlJc w:val="left"/>
+      <w:pPr>
+        <w:tabs>
+          <w:tab w:val="num" w:pos="2880"/>
+        </w:tabs>
+        <w:ind w:left="2880" w:hanging="360"/>
+      </w:pPr>
+      <w:rPr>
+        <w:rFonts w:ascii="Wingdings" w:hAnsi="Wingdings" w:hint="default"/>
+        <w:sz w:val="20"/>
+      </w:rPr>
+    </w:lvl>
+    <w:lvl w:ilvl="4" w:tentative="1">
+      <w:start w:val="1"/>
+      <w:numFmt w:val="bullet"/>
+      <w:lvlText w:val=""/>
+      <w:lvlJc w:val="left"/>
+      <w:pPr>
+        <w:tabs>
+          <w:tab w:val="num" w:pos="3600"/>
+        </w:tabs>
+        <w:ind w:left="3600" w:hanging="360"/>
+      </w:pPr>
+      <w:rPr>
+        <w:rFonts w:ascii="Wingdings" w:hAnsi="Wingdings" w:hint="default"/>
+        <w:sz w:val="20"/>
+      </w:rPr>
+    </w:lvl>
+    <w:lvl w:ilvl="5" w:tentative="1">
+      <w:start w:val="1"/>
+      <w:numFmt w:val="bullet"/>
+      <w:lvlText w:val=""/>
+      <w:lvlJc w:val="left"/>
+      <w:pPr>
+        <w:tabs>
+          <w:tab w:val="num" w:pos="4320"/>
+        </w:tabs>
+        <w:ind w:left="4320" w:hanging="360"/>
+      </w:pPr>
+      <w:rPr>
+        <w:rFonts w:ascii="Wingdings" w:hAnsi="Wingdings" w:hint="default"/>
+        <w:sz w:val="20"/>
+      </w:rPr>
+    </w:lvl>
+    <w:lvl w:ilvl="6" w:tentative="1">
+      <w:start w:val="1"/>
+      <w:numFmt w:val="bullet"/>
+      <w:lvlText w:val=""/>
+      <w:lvlJc w:val="left"/>
+      <w:pPr>
+        <w:tabs>
+          <w:tab w:val="num" w:pos="5040"/>
+        </w:tabs>
+        <w:ind w:left="5040" w:hanging="360"/>
+      </w:pPr>
+      <w:rPr>
+        <w:rFonts w:ascii="Wingdings" w:hAnsi="Wingdings" w:hint="default"/>
+        <w:sz w:val="20"/>
+      </w:rPr>
+    </w:lvl>
+    <w:lvl w:ilvl="7" w:tentative="1">
+      <w:start w:val="1"/>
+      <w:numFmt w:val="bullet"/>
+      <w:lvlText w:val=""/>
+      <w:lvlJc w:val="left"/>
+      <w:pPr>
+        <w:tabs>
+          <w:tab w:val="num" w:pos="5760"/>
+        </w:tabs>
+        <w:ind w:left="5760" w:hanging="360"/>
+      </w:pPr>
+      <w:rPr>
+        <w:rFonts w:ascii="Wingdings" w:hAnsi="Wingdings" w:hint="default"/>
+        <w:sz w:val="20"/>
+      </w:rPr>
+    </w:lvl>
+    <w:lvl w:ilvl="8" w:tentative="1">
+      <w:start w:val="1"/>
+      <w:numFmt w:val="bullet"/>
+      <w:lvlText w:val=""/>
+      <w:lvlJc w:val="left"/>
+      <w:pPr>
+        <w:tabs>
+          <w:tab w:val="num" w:pos="6480"/>
+        </w:tabs>
+        <w:ind w:left="6480" w:hanging="360"/>
+      </w:pPr>
+      <w:rPr>
+        <w:rFonts w:ascii="Wingdings" w:hAnsi="Wingdings" w:hint="default"/>
+        <w:sz w:val="20"/>
+      </w:rPr>
+    </w:lvl>
+  </w:abstractNum>
+  <w:abstractNum w:abstractNumId="4" w15:restartNumberingAfterBreak="0">
     <w:nsid w:val="369650AB"/>
     <w:multiLevelType w:val="multilevel"/>
     <w:tmpl w:val="D4B0E218"/>
@@ -767,7 +1605,305 @@
       </w:rPr>
     </w:lvl>
   </w:abstractNum>
-  <w:abstractNum w:abstractNumId="1" w15:restartNumberingAfterBreak="0">
+  <w:abstractNum w:abstractNumId="5" w15:restartNumberingAfterBreak="0">
+    <w:nsid w:val="36FC1A80"/>
+    <w:multiLevelType w:val="multilevel"/>
+    <w:tmpl w:val="D23289D8"/>
+    <w:lvl w:ilvl="0">
+      <w:start w:val="1"/>
+      <w:numFmt w:val="bullet"/>
+      <w:lvlText w:val=""/>
+      <w:lvlJc w:val="left"/>
+      <w:pPr>
+        <w:tabs>
+          <w:tab w:val="num" w:pos="720"/>
+        </w:tabs>
+        <w:ind w:left="720" w:hanging="360"/>
+      </w:pPr>
+      <w:rPr>
+        <w:rFonts w:ascii="Symbol" w:hAnsi="Symbol" w:hint="default"/>
+        <w:sz w:val="20"/>
+      </w:rPr>
+    </w:lvl>
+    <w:lvl w:ilvl="1" w:tentative="1">
+      <w:start w:val="1"/>
+      <w:numFmt w:val="bullet"/>
+      <w:lvlText w:val="o"/>
+      <w:lvlJc w:val="left"/>
+      <w:pPr>
+        <w:tabs>
+          <w:tab w:val="num" w:pos="1440"/>
+        </w:tabs>
+        <w:ind w:left="1440" w:hanging="360"/>
+      </w:pPr>
+      <w:rPr>
+        <w:rFonts w:ascii="Courier New" w:hAnsi="Courier New" w:hint="default"/>
+        <w:sz w:val="20"/>
+      </w:rPr>
+    </w:lvl>
+    <w:lvl w:ilvl="2" w:tentative="1">
+      <w:start w:val="1"/>
+      <w:numFmt w:val="bullet"/>
+      <w:lvlText w:val=""/>
+      <w:lvlJc w:val="left"/>
+      <w:pPr>
+        <w:tabs>
+          <w:tab w:val="num" w:pos="2160"/>
+        </w:tabs>
+        <w:ind w:left="2160" w:hanging="360"/>
+      </w:pPr>
+      <w:rPr>
+        <w:rFonts w:ascii="Wingdings" w:hAnsi="Wingdings" w:hint="default"/>
+        <w:sz w:val="20"/>
+      </w:rPr>
+    </w:lvl>
+    <w:lvl w:ilvl="3" w:tentative="1">
+      <w:start w:val="1"/>
+      <w:numFmt w:val="bullet"/>
+      <w:lvlText w:val=""/>
+      <w:lvlJc w:val="left"/>
+      <w:pPr>
+        <w:tabs>
+          <w:tab w:val="num" w:pos="2880"/>
+        </w:tabs>
+        <w:ind w:left="2880" w:hanging="360"/>
+      </w:pPr>
+      <w:rPr>
+        <w:rFonts w:ascii="Wingdings" w:hAnsi="Wingdings" w:hint="default"/>
+        <w:sz w:val="20"/>
+      </w:rPr>
+    </w:lvl>
+    <w:lvl w:ilvl="4" w:tentative="1">
+      <w:start w:val="1"/>
+      <w:numFmt w:val="bullet"/>
+      <w:lvlText w:val=""/>
+      <w:lvlJc w:val="left"/>
+      <w:pPr>
+        <w:tabs>
+          <w:tab w:val="num" w:pos="3600"/>
+        </w:tabs>
+        <w:ind w:left="3600" w:hanging="360"/>
+      </w:pPr>
+      <w:rPr>
+        <w:rFonts w:ascii="Wingdings" w:hAnsi="Wingdings" w:hint="default"/>
+        <w:sz w:val="20"/>
+      </w:rPr>
+    </w:lvl>
+    <w:lvl w:ilvl="5" w:tentative="1">
+      <w:start w:val="1"/>
+      <w:numFmt w:val="bullet"/>
+      <w:lvlText w:val=""/>
+      <w:lvlJc w:val="left"/>
+      <w:pPr>
+        <w:tabs>
+          <w:tab w:val="num" w:pos="4320"/>
+        </w:tabs>
+        <w:ind w:left="4320" w:hanging="360"/>
+      </w:pPr>
+      <w:rPr>
+        <w:rFonts w:ascii="Wingdings" w:hAnsi="Wingdings" w:hint="default"/>
+        <w:sz w:val="20"/>
+      </w:rPr>
+    </w:lvl>
+    <w:lvl w:ilvl="6" w:tentative="1">
+      <w:start w:val="1"/>
+      <w:numFmt w:val="bullet"/>
+      <w:lvlText w:val=""/>
+      <w:lvlJc w:val="left"/>
+      <w:pPr>
+        <w:tabs>
+          <w:tab w:val="num" w:pos="5040"/>
+        </w:tabs>
+        <w:ind w:left="5040" w:hanging="360"/>
+      </w:pPr>
+      <w:rPr>
+        <w:rFonts w:ascii="Wingdings" w:hAnsi="Wingdings" w:hint="default"/>
+        <w:sz w:val="20"/>
+      </w:rPr>
+    </w:lvl>
+    <w:lvl w:ilvl="7" w:tentative="1">
+      <w:start w:val="1"/>
+      <w:numFmt w:val="bullet"/>
+      <w:lvlText w:val=""/>
+      <w:lvlJc w:val="left"/>
+      <w:pPr>
+        <w:tabs>
+          <w:tab w:val="num" w:pos="5760"/>
+        </w:tabs>
+        <w:ind w:left="5760" w:hanging="360"/>
+      </w:pPr>
+      <w:rPr>
+        <w:rFonts w:ascii="Wingdings" w:hAnsi="Wingdings" w:hint="default"/>
+        <w:sz w:val="20"/>
+      </w:rPr>
+    </w:lvl>
+    <w:lvl w:ilvl="8" w:tentative="1">
+      <w:start w:val="1"/>
+      <w:numFmt w:val="bullet"/>
+      <w:lvlText w:val=""/>
+      <w:lvlJc w:val="left"/>
+      <w:pPr>
+        <w:tabs>
+          <w:tab w:val="num" w:pos="6480"/>
+        </w:tabs>
+        <w:ind w:left="6480" w:hanging="360"/>
+      </w:pPr>
+      <w:rPr>
+        <w:rFonts w:ascii="Wingdings" w:hAnsi="Wingdings" w:hint="default"/>
+        <w:sz w:val="20"/>
+      </w:rPr>
+    </w:lvl>
+  </w:abstractNum>
+  <w:abstractNum w:abstractNumId="6" w15:restartNumberingAfterBreak="0">
+    <w:nsid w:val="378C24A5"/>
+    <w:multiLevelType w:val="multilevel"/>
+    <w:tmpl w:val="327E789C"/>
+    <w:lvl w:ilvl="0">
+      <w:start w:val="1"/>
+      <w:numFmt w:val="bullet"/>
+      <w:lvlText w:val=""/>
+      <w:lvlJc w:val="left"/>
+      <w:pPr>
+        <w:tabs>
+          <w:tab w:val="num" w:pos="720"/>
+        </w:tabs>
+        <w:ind w:left="720" w:hanging="360"/>
+      </w:pPr>
+      <w:rPr>
+        <w:rFonts w:ascii="Symbol" w:hAnsi="Symbol" w:hint="default"/>
+        <w:sz w:val="20"/>
+      </w:rPr>
+    </w:lvl>
+    <w:lvl w:ilvl="1" w:tentative="1">
+      <w:start w:val="1"/>
+      <w:numFmt w:val="bullet"/>
+      <w:lvlText w:val="o"/>
+      <w:lvlJc w:val="left"/>
+      <w:pPr>
+        <w:tabs>
+          <w:tab w:val="num" w:pos="1440"/>
+        </w:tabs>
+        <w:ind w:left="1440" w:hanging="360"/>
+      </w:pPr>
+      <w:rPr>
+        <w:rFonts w:ascii="Courier New" w:hAnsi="Courier New" w:hint="default"/>
+        <w:sz w:val="20"/>
+      </w:rPr>
+    </w:lvl>
+    <w:lvl w:ilvl="2" w:tentative="1">
+      <w:start w:val="1"/>
+      <w:numFmt w:val="bullet"/>
+      <w:lvlText w:val=""/>
+      <w:lvlJc w:val="left"/>
+      <w:pPr>
+        <w:tabs>
+          <w:tab w:val="num" w:pos="2160"/>
+        </w:tabs>
+        <w:ind w:left="2160" w:hanging="360"/>
+      </w:pPr>
+      <w:rPr>
+        <w:rFonts w:ascii="Wingdings" w:hAnsi="Wingdings" w:hint="default"/>
+        <w:sz w:val="20"/>
+      </w:rPr>
+    </w:lvl>
+    <w:lvl w:ilvl="3" w:tentative="1">
+      <w:start w:val="1"/>
+      <w:numFmt w:val="bullet"/>
+      <w:lvlText w:val=""/>
+      <w:lvlJc w:val="left"/>
+      <w:pPr>
+        <w:tabs>
+          <w:tab w:val="num" w:pos="2880"/>
+        </w:tabs>
+        <w:ind w:left="2880" w:hanging="360"/>
+      </w:pPr>
+      <w:rPr>
+        <w:rFonts w:ascii="Wingdings" w:hAnsi="Wingdings" w:hint="default"/>
+        <w:sz w:val="20"/>
+      </w:rPr>
+    </w:lvl>
+    <w:lvl w:ilvl="4" w:tentative="1">
+      <w:start w:val="1"/>
+      <w:numFmt w:val="bullet"/>
+      <w:lvlText w:val=""/>
+      <w:lvlJc w:val="left"/>
+      <w:pPr>
+        <w:tabs>
+          <w:tab w:val="num" w:pos="3600"/>
+        </w:tabs>
+        <w:ind w:left="3600" w:hanging="360"/>
+      </w:pPr>
+      <w:rPr>
+        <w:rFonts w:ascii="Wingdings" w:hAnsi="Wingdings" w:hint="default"/>
+        <w:sz w:val="20"/>
+      </w:rPr>
+    </w:lvl>
+    <w:lvl w:ilvl="5" w:tentative="1">
+      <w:start w:val="1"/>
+      <w:numFmt w:val="bullet"/>
+      <w:lvlText w:val=""/>
+      <w:lvlJc w:val="left"/>
+      <w:pPr>
+        <w:tabs>
+          <w:tab w:val="num" w:pos="4320"/>
+        </w:tabs>
+        <w:ind w:left="4320" w:hanging="360"/>
+      </w:pPr>
+      <w:rPr>
+        <w:rFonts w:ascii="Wingdings" w:hAnsi="Wingdings" w:hint="default"/>
+        <w:sz w:val="20"/>
+      </w:rPr>
+    </w:lvl>
+    <w:lvl w:ilvl="6" w:tentative="1">
+      <w:start w:val="1"/>
+      <w:numFmt w:val="bullet"/>
+      <w:lvlText w:val=""/>
+      <w:lvlJc w:val="left"/>
+      <w:pPr>
+        <w:tabs>
+          <w:tab w:val="num" w:pos="5040"/>
+        </w:tabs>
+        <w:ind w:left="5040" w:hanging="360"/>
+      </w:pPr>
+      <w:rPr>
+        <w:rFonts w:ascii="Wingdings" w:hAnsi="Wingdings" w:hint="default"/>
+        <w:sz w:val="20"/>
+      </w:rPr>
+    </w:lvl>
+    <w:lvl w:ilvl="7" w:tentative="1">
+      <w:start w:val="1"/>
+      <w:numFmt w:val="bullet"/>
+      <w:lvlText w:val=""/>
+      <w:lvlJc w:val="left"/>
+      <w:pPr>
+        <w:tabs>
+          <w:tab w:val="num" w:pos="5760"/>
+        </w:tabs>
+        <w:ind w:left="5760" w:hanging="360"/>
+      </w:pPr>
+      <w:rPr>
+        <w:rFonts w:ascii="Wingdings" w:hAnsi="Wingdings" w:hint="default"/>
+        <w:sz w:val="20"/>
+      </w:rPr>
+    </w:lvl>
+    <w:lvl w:ilvl="8" w:tentative="1">
+      <w:start w:val="1"/>
+      <w:numFmt w:val="bullet"/>
+      <w:lvlText w:val=""/>
+      <w:lvlJc w:val="left"/>
+      <w:pPr>
+        <w:tabs>
+          <w:tab w:val="num" w:pos="6480"/>
+        </w:tabs>
+        <w:ind w:left="6480" w:hanging="360"/>
+      </w:pPr>
+      <w:rPr>
+        <w:rFonts w:ascii="Wingdings" w:hAnsi="Wingdings" w:hint="default"/>
+        <w:sz w:val="20"/>
+      </w:rPr>
+    </w:lvl>
+  </w:abstractNum>
+  <w:abstractNum w:abstractNumId="7" w15:restartNumberingAfterBreak="0">
     <w:nsid w:val="3985674F"/>
     <w:multiLevelType w:val="multilevel"/>
     <w:tmpl w:val="1D2C677C"/>
@@ -916,7 +2052,7 @@
       </w:rPr>
     </w:lvl>
   </w:abstractNum>
-  <w:abstractNum w:abstractNumId="2" w15:restartNumberingAfterBreak="0">
+  <w:abstractNum w:abstractNumId="8" w15:restartNumberingAfterBreak="0">
     <w:nsid w:val="4F1C20E7"/>
     <w:multiLevelType w:val="multilevel"/>
     <w:tmpl w:val="D86C429E"/>
@@ -1065,7 +2201,156 @@
       </w:rPr>
     </w:lvl>
   </w:abstractNum>
-  <w:abstractNum w:abstractNumId="3" w15:restartNumberingAfterBreak="0">
+  <w:abstractNum w:abstractNumId="9" w15:restartNumberingAfterBreak="0">
+    <w:nsid w:val="50022CB2"/>
+    <w:multiLevelType w:val="multilevel"/>
+    <w:tmpl w:val="CCCEA384"/>
+    <w:lvl w:ilvl="0">
+      <w:start w:val="1"/>
+      <w:numFmt w:val="bullet"/>
+      <w:lvlText w:val=""/>
+      <w:lvlJc w:val="left"/>
+      <w:pPr>
+        <w:tabs>
+          <w:tab w:val="num" w:pos="720"/>
+        </w:tabs>
+        <w:ind w:left="720" w:hanging="360"/>
+      </w:pPr>
+      <w:rPr>
+        <w:rFonts w:ascii="Symbol" w:hAnsi="Symbol" w:hint="default"/>
+        <w:sz w:val="20"/>
+      </w:rPr>
+    </w:lvl>
+    <w:lvl w:ilvl="1" w:tentative="1">
+      <w:start w:val="1"/>
+      <w:numFmt w:val="bullet"/>
+      <w:lvlText w:val="o"/>
+      <w:lvlJc w:val="left"/>
+      <w:pPr>
+        <w:tabs>
+          <w:tab w:val="num" w:pos="1440"/>
+        </w:tabs>
+        <w:ind w:left="1440" w:hanging="360"/>
+      </w:pPr>
+      <w:rPr>
+        <w:rFonts w:ascii="Courier New" w:hAnsi="Courier New" w:hint="default"/>
+        <w:sz w:val="20"/>
+      </w:rPr>
+    </w:lvl>
+    <w:lvl w:ilvl="2" w:tentative="1">
+      <w:start w:val="1"/>
+      <w:numFmt w:val="bullet"/>
+      <w:lvlText w:val=""/>
+      <w:lvlJc w:val="left"/>
+      <w:pPr>
+        <w:tabs>
+          <w:tab w:val="num" w:pos="2160"/>
+        </w:tabs>
+        <w:ind w:left="2160" w:hanging="360"/>
+      </w:pPr>
+      <w:rPr>
+        <w:rFonts w:ascii="Wingdings" w:hAnsi="Wingdings" w:hint="default"/>
+        <w:sz w:val="20"/>
+      </w:rPr>
+    </w:lvl>
+    <w:lvl w:ilvl="3" w:tentative="1">
+      <w:start w:val="1"/>
+      <w:numFmt w:val="bullet"/>
+      <w:lvlText w:val=""/>
+      <w:lvlJc w:val="left"/>
+      <w:pPr>
+        <w:tabs>
+          <w:tab w:val="num" w:pos="2880"/>
+        </w:tabs>
+        <w:ind w:left="2880" w:hanging="360"/>
+      </w:pPr>
+      <w:rPr>
+        <w:rFonts w:ascii="Wingdings" w:hAnsi="Wingdings" w:hint="default"/>
+        <w:sz w:val="20"/>
+      </w:rPr>
+    </w:lvl>
+    <w:lvl w:ilvl="4" w:tentative="1">
+      <w:start w:val="1"/>
+      <w:numFmt w:val="bullet"/>
+      <w:lvlText w:val=""/>
+      <w:lvlJc w:val="left"/>
+      <w:pPr>
+        <w:tabs>
+          <w:tab w:val="num" w:pos="3600"/>
+        </w:tabs>
+        <w:ind w:left="3600" w:hanging="360"/>
+      </w:pPr>
+      <w:rPr>
+        <w:rFonts w:ascii="Wingdings" w:hAnsi="Wingdings" w:hint="default"/>
+        <w:sz w:val="20"/>
+      </w:rPr>
+    </w:lvl>
+    <w:lvl w:ilvl="5" w:tentative="1">
+      <w:start w:val="1"/>
+      <w:numFmt w:val="bullet"/>
+      <w:lvlText w:val=""/>
+      <w:lvlJc w:val="left"/>
+      <w:pPr>
+        <w:tabs>
+          <w:tab w:val="num" w:pos="4320"/>
+        </w:tabs>
+        <w:ind w:left="4320" w:hanging="360"/>
+      </w:pPr>
+      <w:rPr>
+        <w:rFonts w:ascii="Wingdings" w:hAnsi="Wingdings" w:hint="default"/>
+        <w:sz w:val="20"/>
+      </w:rPr>
+    </w:lvl>
+    <w:lvl w:ilvl="6" w:tentative="1">
+      <w:start w:val="1"/>
+      <w:numFmt w:val="bullet"/>
+      <w:lvlText w:val=""/>
+      <w:lvlJc w:val="left"/>
+      <w:pPr>
+        <w:tabs>
+          <w:tab w:val="num" w:pos="5040"/>
+        </w:tabs>
+        <w:ind w:left="5040" w:hanging="360"/>
+      </w:pPr>
+      <w:rPr>
+        <w:rFonts w:ascii="Wingdings" w:hAnsi="Wingdings" w:hint="default"/>
+        <w:sz w:val="20"/>
+      </w:rPr>
+    </w:lvl>
+    <w:lvl w:ilvl="7" w:tentative="1">
+      <w:start w:val="1"/>
+      <w:numFmt w:val="bullet"/>
+      <w:lvlText w:val=""/>
+      <w:lvlJc w:val="left"/>
+      <w:pPr>
+        <w:tabs>
+          <w:tab w:val="num" w:pos="5760"/>
+        </w:tabs>
+        <w:ind w:left="5760" w:hanging="360"/>
+      </w:pPr>
+      <w:rPr>
+        <w:rFonts w:ascii="Wingdings" w:hAnsi="Wingdings" w:hint="default"/>
+        <w:sz w:val="20"/>
+      </w:rPr>
+    </w:lvl>
+    <w:lvl w:ilvl="8" w:tentative="1">
+      <w:start w:val="1"/>
+      <w:numFmt w:val="bullet"/>
+      <w:lvlText w:val=""/>
+      <w:lvlJc w:val="left"/>
+      <w:pPr>
+        <w:tabs>
+          <w:tab w:val="num" w:pos="6480"/>
+        </w:tabs>
+        <w:ind w:left="6480" w:hanging="360"/>
+      </w:pPr>
+      <w:rPr>
+        <w:rFonts w:ascii="Wingdings" w:hAnsi="Wingdings" w:hint="default"/>
+        <w:sz w:val="20"/>
+      </w:rPr>
+    </w:lvl>
+  </w:abstractNum>
+  <w:abstractNum w:abstractNumId="10" w15:restartNumberingAfterBreak="0">
     <w:nsid w:val="56C75361"/>
     <w:multiLevelType w:val="multilevel"/>
     <w:tmpl w:val="E9284EF2"/>
@@ -1214,7 +2499,305 @@
       </w:rPr>
     </w:lvl>
   </w:abstractNum>
-  <w:abstractNum w:abstractNumId="4" w15:restartNumberingAfterBreak="0">
+  <w:abstractNum w:abstractNumId="11" w15:restartNumberingAfterBreak="0">
+    <w:nsid w:val="5ABB13EE"/>
+    <w:multiLevelType w:val="multilevel"/>
+    <w:tmpl w:val="7222E0B6"/>
+    <w:lvl w:ilvl="0">
+      <w:start w:val="1"/>
+      <w:numFmt w:val="bullet"/>
+      <w:lvlText w:val=""/>
+      <w:lvlJc w:val="left"/>
+      <w:pPr>
+        <w:tabs>
+          <w:tab w:val="num" w:pos="720"/>
+        </w:tabs>
+        <w:ind w:left="720" w:hanging="360"/>
+      </w:pPr>
+      <w:rPr>
+        <w:rFonts w:ascii="Symbol" w:hAnsi="Symbol" w:hint="default"/>
+        <w:sz w:val="20"/>
+      </w:rPr>
+    </w:lvl>
+    <w:lvl w:ilvl="1" w:tentative="1">
+      <w:start w:val="1"/>
+      <w:numFmt w:val="bullet"/>
+      <w:lvlText w:val="o"/>
+      <w:lvlJc w:val="left"/>
+      <w:pPr>
+        <w:tabs>
+          <w:tab w:val="num" w:pos="1440"/>
+        </w:tabs>
+        <w:ind w:left="1440" w:hanging="360"/>
+      </w:pPr>
+      <w:rPr>
+        <w:rFonts w:ascii="Courier New" w:hAnsi="Courier New" w:hint="default"/>
+        <w:sz w:val="20"/>
+      </w:rPr>
+    </w:lvl>
+    <w:lvl w:ilvl="2" w:tentative="1">
+      <w:start w:val="1"/>
+      <w:numFmt w:val="bullet"/>
+      <w:lvlText w:val=""/>
+      <w:lvlJc w:val="left"/>
+      <w:pPr>
+        <w:tabs>
+          <w:tab w:val="num" w:pos="2160"/>
+        </w:tabs>
+        <w:ind w:left="2160" w:hanging="360"/>
+      </w:pPr>
+      <w:rPr>
+        <w:rFonts w:ascii="Wingdings" w:hAnsi="Wingdings" w:hint="default"/>
+        <w:sz w:val="20"/>
+      </w:rPr>
+    </w:lvl>
+    <w:lvl w:ilvl="3" w:tentative="1">
+      <w:start w:val="1"/>
+      <w:numFmt w:val="bullet"/>
+      <w:lvlText w:val=""/>
+      <w:lvlJc w:val="left"/>
+      <w:pPr>
+        <w:tabs>
+          <w:tab w:val="num" w:pos="2880"/>
+        </w:tabs>
+        <w:ind w:left="2880" w:hanging="360"/>
+      </w:pPr>
+      <w:rPr>
+        <w:rFonts w:ascii="Wingdings" w:hAnsi="Wingdings" w:hint="default"/>
+        <w:sz w:val="20"/>
+      </w:rPr>
+    </w:lvl>
+    <w:lvl w:ilvl="4" w:tentative="1">
+      <w:start w:val="1"/>
+      <w:numFmt w:val="bullet"/>
+      <w:lvlText w:val=""/>
+      <w:lvlJc w:val="left"/>
+      <w:pPr>
+        <w:tabs>
+          <w:tab w:val="num" w:pos="3600"/>
+        </w:tabs>
+        <w:ind w:left="3600" w:hanging="360"/>
+      </w:pPr>
+      <w:rPr>
+        <w:rFonts w:ascii="Wingdings" w:hAnsi="Wingdings" w:hint="default"/>
+        <w:sz w:val="20"/>
+      </w:rPr>
+    </w:lvl>
+    <w:lvl w:ilvl="5" w:tentative="1">
+      <w:start w:val="1"/>
+      <w:numFmt w:val="bullet"/>
+      <w:lvlText w:val=""/>
+      <w:lvlJc w:val="left"/>
+      <w:pPr>
+        <w:tabs>
+          <w:tab w:val="num" w:pos="4320"/>
+        </w:tabs>
+        <w:ind w:left="4320" w:hanging="360"/>
+      </w:pPr>
+      <w:rPr>
+        <w:rFonts w:ascii="Wingdings" w:hAnsi="Wingdings" w:hint="default"/>
+        <w:sz w:val="20"/>
+      </w:rPr>
+    </w:lvl>
+    <w:lvl w:ilvl="6" w:tentative="1">
+      <w:start w:val="1"/>
+      <w:numFmt w:val="bullet"/>
+      <w:lvlText w:val=""/>
+      <w:lvlJc w:val="left"/>
+      <w:pPr>
+        <w:tabs>
+          <w:tab w:val="num" w:pos="5040"/>
+        </w:tabs>
+        <w:ind w:left="5040" w:hanging="360"/>
+      </w:pPr>
+      <w:rPr>
+        <w:rFonts w:ascii="Wingdings" w:hAnsi="Wingdings" w:hint="default"/>
+        <w:sz w:val="20"/>
+      </w:rPr>
+    </w:lvl>
+    <w:lvl w:ilvl="7" w:tentative="1">
+      <w:start w:val="1"/>
+      <w:numFmt w:val="bullet"/>
+      <w:lvlText w:val=""/>
+      <w:lvlJc w:val="left"/>
+      <w:pPr>
+        <w:tabs>
+          <w:tab w:val="num" w:pos="5760"/>
+        </w:tabs>
+        <w:ind w:left="5760" w:hanging="360"/>
+      </w:pPr>
+      <w:rPr>
+        <w:rFonts w:ascii="Wingdings" w:hAnsi="Wingdings" w:hint="default"/>
+        <w:sz w:val="20"/>
+      </w:rPr>
+    </w:lvl>
+    <w:lvl w:ilvl="8" w:tentative="1">
+      <w:start w:val="1"/>
+      <w:numFmt w:val="bullet"/>
+      <w:lvlText w:val=""/>
+      <w:lvlJc w:val="left"/>
+      <w:pPr>
+        <w:tabs>
+          <w:tab w:val="num" w:pos="6480"/>
+        </w:tabs>
+        <w:ind w:left="6480" w:hanging="360"/>
+      </w:pPr>
+      <w:rPr>
+        <w:rFonts w:ascii="Wingdings" w:hAnsi="Wingdings" w:hint="default"/>
+        <w:sz w:val="20"/>
+      </w:rPr>
+    </w:lvl>
+  </w:abstractNum>
+  <w:abstractNum w:abstractNumId="12" w15:restartNumberingAfterBreak="0">
+    <w:nsid w:val="5DEA2FCC"/>
+    <w:multiLevelType w:val="multilevel"/>
+    <w:tmpl w:val="A9220722"/>
+    <w:lvl w:ilvl="0">
+      <w:start w:val="1"/>
+      <w:numFmt w:val="bullet"/>
+      <w:lvlText w:val=""/>
+      <w:lvlJc w:val="left"/>
+      <w:pPr>
+        <w:tabs>
+          <w:tab w:val="num" w:pos="720"/>
+        </w:tabs>
+        <w:ind w:left="720" w:hanging="360"/>
+      </w:pPr>
+      <w:rPr>
+        <w:rFonts w:ascii="Symbol" w:hAnsi="Symbol" w:hint="default"/>
+        <w:sz w:val="20"/>
+      </w:rPr>
+    </w:lvl>
+    <w:lvl w:ilvl="1" w:tentative="1">
+      <w:start w:val="1"/>
+      <w:numFmt w:val="bullet"/>
+      <w:lvlText w:val="o"/>
+      <w:lvlJc w:val="left"/>
+      <w:pPr>
+        <w:tabs>
+          <w:tab w:val="num" w:pos="1440"/>
+        </w:tabs>
+        <w:ind w:left="1440" w:hanging="360"/>
+      </w:pPr>
+      <w:rPr>
+        <w:rFonts w:ascii="Courier New" w:hAnsi="Courier New" w:hint="default"/>
+        <w:sz w:val="20"/>
+      </w:rPr>
+    </w:lvl>
+    <w:lvl w:ilvl="2" w:tentative="1">
+      <w:start w:val="1"/>
+      <w:numFmt w:val="bullet"/>
+      <w:lvlText w:val=""/>
+      <w:lvlJc w:val="left"/>
+      <w:pPr>
+        <w:tabs>
+          <w:tab w:val="num" w:pos="2160"/>
+        </w:tabs>
+        <w:ind w:left="2160" w:hanging="360"/>
+      </w:pPr>
+      <w:rPr>
+        <w:rFonts w:ascii="Wingdings" w:hAnsi="Wingdings" w:hint="default"/>
+        <w:sz w:val="20"/>
+      </w:rPr>
+    </w:lvl>
+    <w:lvl w:ilvl="3" w:tentative="1">
+      <w:start w:val="1"/>
+      <w:numFmt w:val="bullet"/>
+      <w:lvlText w:val=""/>
+      <w:lvlJc w:val="left"/>
+      <w:pPr>
+        <w:tabs>
+          <w:tab w:val="num" w:pos="2880"/>
+        </w:tabs>
+        <w:ind w:left="2880" w:hanging="360"/>
+      </w:pPr>
+      <w:rPr>
+        <w:rFonts w:ascii="Wingdings" w:hAnsi="Wingdings" w:hint="default"/>
+        <w:sz w:val="20"/>
+      </w:rPr>
+    </w:lvl>
+    <w:lvl w:ilvl="4" w:tentative="1">
+      <w:start w:val="1"/>
+      <w:numFmt w:val="bullet"/>
+      <w:lvlText w:val=""/>
+      <w:lvlJc w:val="left"/>
+      <w:pPr>
+        <w:tabs>
+          <w:tab w:val="num" w:pos="3600"/>
+        </w:tabs>
+        <w:ind w:left="3600" w:hanging="360"/>
+      </w:pPr>
+      <w:rPr>
+        <w:rFonts w:ascii="Wingdings" w:hAnsi="Wingdings" w:hint="default"/>
+        <w:sz w:val="20"/>
+      </w:rPr>
+    </w:lvl>
+    <w:lvl w:ilvl="5" w:tentative="1">
+      <w:start w:val="1"/>
+      <w:numFmt w:val="bullet"/>
+      <w:lvlText w:val=""/>
+      <w:lvlJc w:val="left"/>
+      <w:pPr>
+        <w:tabs>
+          <w:tab w:val="num" w:pos="4320"/>
+        </w:tabs>
+        <w:ind w:left="4320" w:hanging="360"/>
+      </w:pPr>
+      <w:rPr>
+        <w:rFonts w:ascii="Wingdings" w:hAnsi="Wingdings" w:hint="default"/>
+        <w:sz w:val="20"/>
+      </w:rPr>
+    </w:lvl>
+    <w:lvl w:ilvl="6" w:tentative="1">
+      <w:start w:val="1"/>
+      <w:numFmt w:val="bullet"/>
+      <w:lvlText w:val=""/>
+      <w:lvlJc w:val="left"/>
+      <w:pPr>
+        <w:tabs>
+          <w:tab w:val="num" w:pos="5040"/>
+        </w:tabs>
+        <w:ind w:left="5040" w:hanging="360"/>
+      </w:pPr>
+      <w:rPr>
+        <w:rFonts w:ascii="Wingdings" w:hAnsi="Wingdings" w:hint="default"/>
+        <w:sz w:val="20"/>
+      </w:rPr>
+    </w:lvl>
+    <w:lvl w:ilvl="7" w:tentative="1">
+      <w:start w:val="1"/>
+      <w:numFmt w:val="bullet"/>
+      <w:lvlText w:val=""/>
+      <w:lvlJc w:val="left"/>
+      <w:pPr>
+        <w:tabs>
+          <w:tab w:val="num" w:pos="5760"/>
+        </w:tabs>
+        <w:ind w:left="5760" w:hanging="360"/>
+      </w:pPr>
+      <w:rPr>
+        <w:rFonts w:ascii="Wingdings" w:hAnsi="Wingdings" w:hint="default"/>
+        <w:sz w:val="20"/>
+      </w:rPr>
+    </w:lvl>
+    <w:lvl w:ilvl="8" w:tentative="1">
+      <w:start w:val="1"/>
+      <w:numFmt w:val="bullet"/>
+      <w:lvlText w:val=""/>
+      <w:lvlJc w:val="left"/>
+      <w:pPr>
+        <w:tabs>
+          <w:tab w:val="num" w:pos="6480"/>
+        </w:tabs>
+        <w:ind w:left="6480" w:hanging="360"/>
+      </w:pPr>
+      <w:rPr>
+        <w:rFonts w:ascii="Wingdings" w:hAnsi="Wingdings" w:hint="default"/>
+        <w:sz w:val="20"/>
+      </w:rPr>
+    </w:lvl>
+  </w:abstractNum>
+  <w:abstractNum w:abstractNumId="13" w15:restartNumberingAfterBreak="0">
     <w:nsid w:val="64ED3011"/>
     <w:multiLevelType w:val="multilevel"/>
     <w:tmpl w:val="8266E574"/>
@@ -1363,26 +2946,357 @@
       </w:rPr>
     </w:lvl>
   </w:abstractNum>
+  <w:abstractNum w:abstractNumId="14" w15:restartNumberingAfterBreak="0">
+    <w:nsid w:val="720C0463"/>
+    <w:multiLevelType w:val="multilevel"/>
+    <w:tmpl w:val="D04468A6"/>
+    <w:lvl w:ilvl="0">
+      <w:start w:val="1"/>
+      <w:numFmt w:val="bullet"/>
+      <w:lvlText w:val=""/>
+      <w:lvlJc w:val="left"/>
+      <w:pPr>
+        <w:tabs>
+          <w:tab w:val="num" w:pos="720"/>
+        </w:tabs>
+        <w:ind w:left="720" w:hanging="360"/>
+      </w:pPr>
+      <w:rPr>
+        <w:rFonts w:ascii="Symbol" w:hAnsi="Symbol" w:hint="default"/>
+        <w:sz w:val="20"/>
+      </w:rPr>
+    </w:lvl>
+    <w:lvl w:ilvl="1" w:tentative="1">
+      <w:start w:val="1"/>
+      <w:numFmt w:val="bullet"/>
+      <w:lvlText w:val="o"/>
+      <w:lvlJc w:val="left"/>
+      <w:pPr>
+        <w:tabs>
+          <w:tab w:val="num" w:pos="1440"/>
+        </w:tabs>
+        <w:ind w:left="1440" w:hanging="360"/>
+      </w:pPr>
+      <w:rPr>
+        <w:rFonts w:ascii="Courier New" w:hAnsi="Courier New" w:hint="default"/>
+        <w:sz w:val="20"/>
+      </w:rPr>
+    </w:lvl>
+    <w:lvl w:ilvl="2" w:tentative="1">
+      <w:start w:val="1"/>
+      <w:numFmt w:val="bullet"/>
+      <w:lvlText w:val=""/>
+      <w:lvlJc w:val="left"/>
+      <w:pPr>
+        <w:tabs>
+          <w:tab w:val="num" w:pos="2160"/>
+        </w:tabs>
+        <w:ind w:left="2160" w:hanging="360"/>
+      </w:pPr>
+      <w:rPr>
+        <w:rFonts w:ascii="Wingdings" w:hAnsi="Wingdings" w:hint="default"/>
+        <w:sz w:val="20"/>
+      </w:rPr>
+    </w:lvl>
+    <w:lvl w:ilvl="3" w:tentative="1">
+      <w:start w:val="1"/>
+      <w:numFmt w:val="bullet"/>
+      <w:lvlText w:val=""/>
+      <w:lvlJc w:val="left"/>
+      <w:pPr>
+        <w:tabs>
+          <w:tab w:val="num" w:pos="2880"/>
+        </w:tabs>
+        <w:ind w:left="2880" w:hanging="360"/>
+      </w:pPr>
+      <w:rPr>
+        <w:rFonts w:ascii="Wingdings" w:hAnsi="Wingdings" w:hint="default"/>
+        <w:sz w:val="20"/>
+      </w:rPr>
+    </w:lvl>
+    <w:lvl w:ilvl="4" w:tentative="1">
+      <w:start w:val="1"/>
+      <w:numFmt w:val="bullet"/>
+      <w:lvlText w:val=""/>
+      <w:lvlJc w:val="left"/>
+      <w:pPr>
+        <w:tabs>
+          <w:tab w:val="num" w:pos="3600"/>
+        </w:tabs>
+        <w:ind w:left="3600" w:hanging="360"/>
+      </w:pPr>
+      <w:rPr>
+        <w:rFonts w:ascii="Wingdings" w:hAnsi="Wingdings" w:hint="default"/>
+        <w:sz w:val="20"/>
+      </w:rPr>
+    </w:lvl>
+    <w:lvl w:ilvl="5" w:tentative="1">
+      <w:start w:val="1"/>
+      <w:numFmt w:val="bullet"/>
+      <w:lvlText w:val=""/>
+      <w:lvlJc w:val="left"/>
+      <w:pPr>
+        <w:tabs>
+          <w:tab w:val="num" w:pos="4320"/>
+        </w:tabs>
+        <w:ind w:left="4320" w:hanging="360"/>
+      </w:pPr>
+      <w:rPr>
+        <w:rFonts w:ascii="Wingdings" w:hAnsi="Wingdings" w:hint="default"/>
+        <w:sz w:val="20"/>
+      </w:rPr>
+    </w:lvl>
+    <w:lvl w:ilvl="6" w:tentative="1">
+      <w:start w:val="1"/>
+      <w:numFmt w:val="bullet"/>
+      <w:lvlText w:val=""/>
+      <w:lvlJc w:val="left"/>
+      <w:pPr>
+        <w:tabs>
+          <w:tab w:val="num" w:pos="5040"/>
+        </w:tabs>
+        <w:ind w:left="5040" w:hanging="360"/>
+      </w:pPr>
+      <w:rPr>
+        <w:rFonts w:ascii="Wingdings" w:hAnsi="Wingdings" w:hint="default"/>
+        <w:sz w:val="20"/>
+      </w:rPr>
+    </w:lvl>
+    <w:lvl w:ilvl="7" w:tentative="1">
+      <w:start w:val="1"/>
+      <w:numFmt w:val="bullet"/>
+      <w:lvlText w:val=""/>
+      <w:lvlJc w:val="left"/>
+      <w:pPr>
+        <w:tabs>
+          <w:tab w:val="num" w:pos="5760"/>
+        </w:tabs>
+        <w:ind w:left="5760" w:hanging="360"/>
+      </w:pPr>
+      <w:rPr>
+        <w:rFonts w:ascii="Wingdings" w:hAnsi="Wingdings" w:hint="default"/>
+        <w:sz w:val="20"/>
+      </w:rPr>
+    </w:lvl>
+    <w:lvl w:ilvl="8" w:tentative="1">
+      <w:start w:val="1"/>
+      <w:numFmt w:val="bullet"/>
+      <w:lvlText w:val=""/>
+      <w:lvlJc w:val="left"/>
+      <w:pPr>
+        <w:tabs>
+          <w:tab w:val="num" w:pos="6480"/>
+        </w:tabs>
+        <w:ind w:left="6480" w:hanging="360"/>
+      </w:pPr>
+      <w:rPr>
+        <w:rFonts w:ascii="Wingdings" w:hAnsi="Wingdings" w:hint="default"/>
+        <w:sz w:val="20"/>
+      </w:rPr>
+    </w:lvl>
+  </w:abstractNum>
+  <w:abstractNum w:abstractNumId="15" w15:restartNumberingAfterBreak="0">
+    <w:nsid w:val="79F919AC"/>
+    <w:multiLevelType w:val="multilevel"/>
+    <w:tmpl w:val="0598F26C"/>
+    <w:lvl w:ilvl="0">
+      <w:start w:val="1"/>
+      <w:numFmt w:val="bullet"/>
+      <w:lvlText w:val=""/>
+      <w:lvlJc w:val="left"/>
+      <w:pPr>
+        <w:tabs>
+          <w:tab w:val="num" w:pos="720"/>
+        </w:tabs>
+        <w:ind w:left="720" w:hanging="360"/>
+      </w:pPr>
+      <w:rPr>
+        <w:rFonts w:ascii="Symbol" w:hAnsi="Symbol" w:hint="default"/>
+        <w:sz w:val="20"/>
+      </w:rPr>
+    </w:lvl>
+    <w:lvl w:ilvl="1" w:tentative="1">
+      <w:start w:val="1"/>
+      <w:numFmt w:val="bullet"/>
+      <w:lvlText w:val="o"/>
+      <w:lvlJc w:val="left"/>
+      <w:pPr>
+        <w:tabs>
+          <w:tab w:val="num" w:pos="1440"/>
+        </w:tabs>
+        <w:ind w:left="1440" w:hanging="360"/>
+      </w:pPr>
+      <w:rPr>
+        <w:rFonts w:ascii="Courier New" w:hAnsi="Courier New" w:hint="default"/>
+        <w:sz w:val="20"/>
+      </w:rPr>
+    </w:lvl>
+    <w:lvl w:ilvl="2" w:tentative="1">
+      <w:start w:val="1"/>
+      <w:numFmt w:val="bullet"/>
+      <w:lvlText w:val=""/>
+      <w:lvlJc w:val="left"/>
+      <w:pPr>
+        <w:tabs>
+          <w:tab w:val="num" w:pos="2160"/>
+        </w:tabs>
+        <w:ind w:left="2160" w:hanging="360"/>
+      </w:pPr>
+      <w:rPr>
+        <w:rFonts w:ascii="Wingdings" w:hAnsi="Wingdings" w:hint="default"/>
+        <w:sz w:val="20"/>
+      </w:rPr>
+    </w:lvl>
+    <w:lvl w:ilvl="3" w:tentative="1">
+      <w:start w:val="1"/>
+      <w:numFmt w:val="bullet"/>
+      <w:lvlText w:val=""/>
+      <w:lvlJc w:val="left"/>
+      <w:pPr>
+        <w:tabs>
+          <w:tab w:val="num" w:pos="2880"/>
+        </w:tabs>
+        <w:ind w:left="2880" w:hanging="360"/>
+      </w:pPr>
+      <w:rPr>
+        <w:rFonts w:ascii="Wingdings" w:hAnsi="Wingdings" w:hint="default"/>
+        <w:sz w:val="20"/>
+      </w:rPr>
+    </w:lvl>
+    <w:lvl w:ilvl="4" w:tentative="1">
+      <w:start w:val="1"/>
+      <w:numFmt w:val="bullet"/>
+      <w:lvlText w:val=""/>
+      <w:lvlJc w:val="left"/>
+      <w:pPr>
+        <w:tabs>
+          <w:tab w:val="num" w:pos="3600"/>
+        </w:tabs>
+        <w:ind w:left="3600" w:hanging="360"/>
+      </w:pPr>
+      <w:rPr>
+        <w:rFonts w:ascii="Wingdings" w:hAnsi="Wingdings" w:hint="default"/>
+        <w:sz w:val="20"/>
+      </w:rPr>
+    </w:lvl>
+    <w:lvl w:ilvl="5" w:tentative="1">
+      <w:start w:val="1"/>
+      <w:numFmt w:val="bullet"/>
+      <w:lvlText w:val=""/>
+      <w:lvlJc w:val="left"/>
+      <w:pPr>
+        <w:tabs>
+          <w:tab w:val="num" w:pos="4320"/>
+        </w:tabs>
+        <w:ind w:left="4320" w:hanging="360"/>
+      </w:pPr>
+      <w:rPr>
+        <w:rFonts w:ascii="Wingdings" w:hAnsi="Wingdings" w:hint="default"/>
+        <w:sz w:val="20"/>
+      </w:rPr>
+    </w:lvl>
+    <w:lvl w:ilvl="6" w:tentative="1">
+      <w:start w:val="1"/>
+      <w:numFmt w:val="bullet"/>
+      <w:lvlText w:val=""/>
+      <w:lvlJc w:val="left"/>
+      <w:pPr>
+        <w:tabs>
+          <w:tab w:val="num" w:pos="5040"/>
+        </w:tabs>
+        <w:ind w:left="5040" w:hanging="360"/>
+      </w:pPr>
+      <w:rPr>
+        <w:rFonts w:ascii="Wingdings" w:hAnsi="Wingdings" w:hint="default"/>
+        <w:sz w:val="20"/>
+      </w:rPr>
+    </w:lvl>
+    <w:lvl w:ilvl="7" w:tentative="1">
+      <w:start w:val="1"/>
+      <w:numFmt w:val="bullet"/>
+      <w:lvlText w:val=""/>
+      <w:lvlJc w:val="left"/>
+      <w:pPr>
+        <w:tabs>
+          <w:tab w:val="num" w:pos="5760"/>
+        </w:tabs>
+        <w:ind w:left="5760" w:hanging="360"/>
+      </w:pPr>
+      <w:rPr>
+        <w:rFonts w:ascii="Wingdings" w:hAnsi="Wingdings" w:hint="default"/>
+        <w:sz w:val="20"/>
+      </w:rPr>
+    </w:lvl>
+    <w:lvl w:ilvl="8" w:tentative="1">
+      <w:start w:val="1"/>
+      <w:numFmt w:val="bullet"/>
+      <w:lvlText w:val=""/>
+      <w:lvlJc w:val="left"/>
+      <w:pPr>
+        <w:tabs>
+          <w:tab w:val="num" w:pos="6480"/>
+        </w:tabs>
+        <w:ind w:left="6480" w:hanging="360"/>
+      </w:pPr>
+      <w:rPr>
+        <w:rFonts w:ascii="Wingdings" w:hAnsi="Wingdings" w:hint="default"/>
+        <w:sz w:val="20"/>
+      </w:rPr>
+    </w:lvl>
+  </w:abstractNum>
   <w:num w:numId="1" w16cid:durableId="83454303">
+    <w:abstractNumId w:val="7"/>
+  </w:num>
+  <w:num w:numId="2" w16cid:durableId="910700151">
+    <w:abstractNumId w:val="8"/>
+  </w:num>
+  <w:num w:numId="3" w16cid:durableId="1436898573">
+    <w:abstractNumId w:val="4"/>
+  </w:num>
+  <w:num w:numId="4" w16cid:durableId="449250683">
+    <w:abstractNumId w:val="13"/>
+  </w:num>
+  <w:num w:numId="5" w16cid:durableId="2063360180">
+    <w:abstractNumId w:val="10"/>
+  </w:num>
+  <w:num w:numId="6" w16cid:durableId="621156898">
+    <w:abstractNumId w:val="3"/>
+  </w:num>
+  <w:num w:numId="7" w16cid:durableId="1229225663">
+    <w:abstractNumId w:val="5"/>
+  </w:num>
+  <w:num w:numId="8" w16cid:durableId="898439028">
+    <w:abstractNumId w:val="6"/>
+  </w:num>
+  <w:num w:numId="9" w16cid:durableId="12660047">
+    <w:abstractNumId w:val="14"/>
+  </w:num>
+  <w:num w:numId="10" w16cid:durableId="82650838">
+    <w:abstractNumId w:val="12"/>
+  </w:num>
+  <w:num w:numId="11" w16cid:durableId="1030883450">
     <w:abstractNumId w:val="1"/>
   </w:num>
-  <w:num w:numId="2" w16cid:durableId="910700151">
+  <w:num w:numId="12" w16cid:durableId="573900423">
+    <w:abstractNumId w:val="11"/>
+  </w:num>
+  <w:num w:numId="13" w16cid:durableId="1962807162">
     <w:abstractNumId w:val="2"/>
   </w:num>
-  <w:num w:numId="3" w16cid:durableId="1436898573">
+  <w:num w:numId="14" w16cid:durableId="1728185643">
+    <w:abstractNumId w:val="15"/>
+  </w:num>
+  <w:num w:numId="15" w16cid:durableId="1359509854">
     <w:abstractNumId w:val="0"/>
   </w:num>
-  <w:num w:numId="4" w16cid:durableId="449250683">
-    <w:abstractNumId w:val="4"/>
-  </w:num>
-  <w:num w:numId="5" w16cid:durableId="2063360180">
-    <w:abstractNumId w:val="3"/>
+  <w:num w:numId="16" w16cid:durableId="1295718142">
+    <w:abstractNumId w:val="9"/>
   </w:num>
 </w:numbering>
 </file>
 
 <file path=word/styles.xml><?xml version="1.0" encoding="utf-8"?>
-<w:styles xmlns:mc="http://schemas.openxmlformats.org/markup-compatibility/2006" xmlns:r="http://schemas.openxmlformats.org/officeDocument/2006/relationships" xmlns:w="http://schemas.openxmlformats.org/wordprocessingml/2006/main" xmlns:w14="http://schemas.microsoft.com/office/word/2010/wordml" xmlns:w15="http://schemas.microsoft.com/office/word/2012/wordml" xmlns:w16cex="http://schemas.microsoft.com/office/word/2018/wordml/cex" xmlns:w16cid="http://schemas.microsoft.com/office/word/2016/wordml/cid" xmlns:w16="http://schemas.microsoft.com/office/word/2018/wordml" xmlns:w16sdtdh="http://schemas.microsoft.com/office/word/2020/wordml/sdtdatahash" xmlns:w16se="http://schemas.microsoft.com/office/word/2015/wordml/symex" mc:Ignorable="w14 w15 w16se w16cid w16 w16cex w16sdtdh">
+<w:styles xmlns:mc="http://schemas.openxmlformats.org/markup-compatibility/2006" xmlns:r="http://schemas.openxmlformats.org/officeDocument/2006/relationships" xmlns:w="http://schemas.openxmlformats.org/wordprocessingml/2006/main" xmlns:w14="http://schemas.microsoft.com/office/word/2010/wordml" xmlns:w15="http://schemas.microsoft.com/office/word/2012/wordml" xmlns:w16cex="http://schemas.microsoft.com/office/word/2018/wordml/cex" xmlns:w16cid="http://schemas.microsoft.com/office/word/2016/wordml/cid" xmlns:w16="http://schemas.microsoft.com/office/word/2018/wordml" xmlns:w16du="http://schemas.microsoft.com/office/word/2023/wordml/word16du" xmlns:w16sdtdh="http://schemas.microsoft.com/office/word/2020/wordml/sdtdatahash" xmlns:w16sdtfl="http://schemas.microsoft.com/office/word/2024/wordml/sdtformatlock" xmlns:w16se="http://schemas.microsoft.com/office/word/2015/wordml/symex" mc:Ignorable="w14 w15 w16se w16cid w16 w16cex w16sdtdh w16sdtfl w16du">
   <w:docDefaults>
     <w:rPrDefault>
       <w:rPr>

</xml_diff>